<commit_message>
Update Presentacion de Propuestas.docx
</commit_message>
<xml_diff>
--- a/Presentacion de Propuestas.docx
+++ b/Presentacion de Propuestas.docx
@@ -384,32 +384,28 @@
     <w:p>
       <w:pPr>
         <w:pStyle w:val="Normal1"/>
+        <w:numPr>
+          <w:ilvl w:val="0"/>
+          <w:numId w:val="22"/>
+        </w:numPr>
         <w:spacing w:line="240" w:lineRule="auto"/>
         <w:rPr>
-          <w:ins w:id="3" w:author="Cesar Esteban Hernandez Bravo" w:date="2019-02-27T19:41:00Z"/>
+          <w:ins w:id="3" w:author="Cesar Esteban Hernandez Bravo" w:date="2019-02-28T09:01:00Z"/>
           <w:color w:val="FF0000"/>
-          <w:rPrChange w:id="4" w:author="Cesar Esteban Hernandez Bravo" w:date="2019-02-27T19:41:00Z">
-            <w:rPr>
-              <w:ins w:id="5" w:author="Cesar Esteban Hernandez Bravo" w:date="2019-02-27T19:41:00Z"/>
-            </w:rPr>
-          </w:rPrChange>
         </w:rPr>
-        <w:pPrChange w:id="6" w:author="Cesar Esteban Hernandez Bravo" w:date="2019-02-27T19:58:00Z">
+        <w:pPrChange w:id="4" w:author="Cesar Esteban Hernandez Bravo" w:date="2019-02-28T09:01:00Z">
           <w:pPr>
             <w:pStyle w:val="Normal1"/>
+            <w:spacing w:line="240" w:lineRule="auto"/>
           </w:pPr>
         </w:pPrChange>
       </w:pPr>
-      <w:ins w:id="7" w:author="Cesar Esteban Hernandez Bravo" w:date="2019-02-27T19:41:00Z">
+      <w:ins w:id="5" w:author="Cesar Esteban Hernandez Bravo" w:date="2019-02-27T19:41:00Z">
         <w:r>
-          <w:t>1.</w:t>
-        </w:r>
-        <w:r>
-          <w:tab/>
           <w:t xml:space="preserve">Objetivo del proyecto. </w:t>
         </w:r>
       </w:ins>
-      <w:ins w:id="8" w:author="Cesar Esteban Hernandez Bravo" w:date="2019-02-27T19:42:00Z">
+      <w:ins w:id="6" w:author="Cesar Esteban Hernandez Bravo" w:date="2019-02-27T19:42:00Z">
         <w:r>
           <w:rPr>
             <w:color w:val="FF0000"/>
@@ -422,12 +418,279 @@
       <w:pPr>
         <w:pStyle w:val="Normal1"/>
         <w:spacing w:line="240" w:lineRule="auto"/>
+        <w:ind w:left="1080"/>
         <w:rPr>
-          <w:ins w:id="9" w:author="Cesar Esteban Hernandez Bravo" w:date="2019-02-28T08:27:00Z"/>
+          <w:ins w:id="7" w:author="Cesar Esteban Hernandez Bravo" w:date="2019-02-28T09:10:00Z"/>
+          <w:rFonts w:ascii="Arial" w:hAnsi="Arial" w:cs="Arial"/>
+          <w:color w:val="auto"/>
+        </w:rPr>
+      </w:pPr>
+      <w:ins w:id="8" w:author="Cesar Esteban Hernandez Bravo" w:date="2019-02-28T09:01:00Z">
+        <w:r>
+          <w:rPr>
+            <w:color w:val="auto"/>
+          </w:rPr>
+          <w:t>Dise</w:t>
+        </w:r>
+      </w:ins>
+      <w:ins w:id="9" w:author="Cesar Esteban Hernandez Bravo" w:date="2019-02-28T09:02:00Z">
+        <w:r>
+          <w:rPr>
+            <w:rFonts w:ascii="Arial" w:hAnsi="Arial" w:cs="Arial"/>
+            <w:color w:val="auto"/>
+          </w:rPr>
+          <w:t xml:space="preserve">ñar e implementar una aplicación que permita buscar y consultar la agenda de eventos artísticos y culturales que se </w:t>
+        </w:r>
+      </w:ins>
+      <w:ins w:id="10" w:author="Cesar Esteban Hernandez Bravo" w:date="2019-02-28T09:03:00Z">
+        <w:r>
+          <w:rPr>
+            <w:rFonts w:ascii="Arial" w:hAnsi="Arial" w:cs="Arial"/>
+            <w:color w:val="auto"/>
+          </w:rPr>
+          <w:t xml:space="preserve">ofrecen en los distintos recintos de la capital además de la consulta de los atractivos turísticos mas importantes </w:t>
+        </w:r>
+      </w:ins>
+      <w:ins w:id="11" w:author="Cesar Esteban Hernandez Bravo" w:date="2019-02-28T09:06:00Z">
+        <w:r>
+          <w:rPr>
+            <w:rFonts w:ascii="Arial" w:hAnsi="Arial" w:cs="Arial"/>
+            <w:color w:val="auto"/>
+          </w:rPr>
+          <w:t>del estado</w:t>
+        </w:r>
+      </w:ins>
+      <w:ins w:id="12" w:author="Cesar Esteban Hernandez Bravo" w:date="2019-02-28T09:07:00Z">
+        <w:r>
+          <w:rPr>
+            <w:rFonts w:ascii="Arial" w:hAnsi="Arial" w:cs="Arial"/>
+            <w:color w:val="auto"/>
+          </w:rPr>
+          <w:t xml:space="preserve">, permitiendo a los usuarios emitir comentarios y datos de interés </w:t>
+        </w:r>
+      </w:ins>
+      <w:ins w:id="13" w:author="Cesar Esteban Hernandez Bravo" w:date="2019-02-28T09:08:00Z">
+        <w:r>
+          <w:rPr>
+            <w:rFonts w:ascii="Arial" w:hAnsi="Arial" w:cs="Arial"/>
+            <w:color w:val="auto"/>
+          </w:rPr>
+          <w:t>para compartir con otros usuarios.</w:t>
+        </w:r>
+      </w:ins>
+    </w:p>
+    <w:p>
+      <w:pPr>
+        <w:pStyle w:val="Normal1"/>
+        <w:spacing w:line="240" w:lineRule="auto"/>
+        <w:ind w:left="1080"/>
+        <w:rPr>
+          <w:ins w:id="14" w:author="Cesar Esteban Hernandez Bravo" w:date="2019-02-27T19:41:00Z"/>
+          <w:rFonts w:ascii="Arial" w:hAnsi="Arial" w:cs="Arial"/>
+          <w:color w:val="auto"/>
+          <w:rPrChange w:id="15" w:author="Cesar Esteban Hernandez Bravo" w:date="2019-02-28T09:19:00Z">
+            <w:rPr>
+              <w:ins w:id="16" w:author="Cesar Esteban Hernandez Bravo" w:date="2019-02-27T19:41:00Z"/>
+            </w:rPr>
+          </w:rPrChange>
+        </w:rPr>
+        <w:pPrChange w:id="17" w:author="Cesar Esteban Hernandez Bravo" w:date="2019-02-28T09:11:00Z">
+          <w:pPr>
+            <w:pStyle w:val="Normal1"/>
+          </w:pPr>
+        </w:pPrChange>
+      </w:pPr>
+      <w:ins w:id="18" w:author="Cesar Esteban Hernandez Bravo" w:date="2019-02-28T09:10:00Z">
+        <w:r>
+          <w:rPr>
+            <w:rFonts w:ascii="Arial" w:hAnsi="Arial" w:cs="Arial"/>
+            <w:color w:val="auto"/>
+            <w:rPrChange w:id="19" w:author="Cesar Esteban Hernandez Bravo" w:date="2019-02-28T09:19:00Z">
+              <w:rPr>
+                <w:color w:val="auto"/>
+              </w:rPr>
+            </w:rPrChange>
+          </w:rPr>
+          <w:t>Recopilar la información de los lug</w:t>
+        </w:r>
+      </w:ins>
+      <w:ins w:id="20" w:author="Cesar Esteban Hernandez Bravo" w:date="2019-02-28T09:11:00Z">
+        <w:r>
+          <w:rPr>
+            <w:rFonts w:ascii="Arial" w:hAnsi="Arial" w:cs="Arial"/>
+            <w:color w:val="auto"/>
+            <w:rPrChange w:id="21" w:author="Cesar Esteban Hernandez Bravo" w:date="2019-02-28T09:19:00Z">
+              <w:rPr>
+                <w:color w:val="auto"/>
+              </w:rPr>
+            </w:rPrChange>
+          </w:rPr>
+          <w:t>ares turísticos y culturales dentro de la capital de Puebla</w:t>
+        </w:r>
+        <w:r>
+          <w:rPr>
+            <w:rFonts w:ascii="Arial" w:hAnsi="Arial" w:cs="Arial"/>
+            <w:color w:val="auto"/>
+            <w:rPrChange w:id="22" w:author="Cesar Esteban Hernandez Bravo" w:date="2019-02-28T09:19:00Z">
+              <w:rPr>
+                <w:color w:val="auto"/>
+              </w:rPr>
+            </w:rPrChange>
+          </w:rPr>
+          <w:t>, que es donde se concentr</w:t>
+        </w:r>
+      </w:ins>
+      <w:ins w:id="23" w:author="Cesar Esteban Hernandez Bravo" w:date="2019-02-28T09:12:00Z">
+        <w:r>
+          <w:rPr>
+            <w:rFonts w:ascii="Arial" w:hAnsi="Arial" w:cs="Arial"/>
+            <w:color w:val="auto"/>
+            <w:rPrChange w:id="24" w:author="Cesar Esteban Hernandez Bravo" w:date="2019-02-28T09:19:00Z">
+              <w:rPr>
+                <w:color w:val="auto"/>
+              </w:rPr>
+            </w:rPrChange>
+          </w:rPr>
+          <w:t>a el mayor numero de lugares turísticos</w:t>
+        </w:r>
+      </w:ins>
+      <w:ins w:id="25" w:author="Cesar Esteban Hernandez Bravo" w:date="2019-02-28T09:13:00Z">
+        <w:r>
+          <w:rPr>
+            <w:rFonts w:ascii="Arial" w:hAnsi="Arial" w:cs="Arial"/>
+            <w:color w:val="auto"/>
+            <w:rPrChange w:id="26" w:author="Cesar Esteban Hernandez Bravo" w:date="2019-02-28T09:19:00Z">
+              <w:rPr>
+                <w:color w:val="auto"/>
+              </w:rPr>
+            </w:rPrChange>
+          </w:rPr>
+          <w:t xml:space="preserve"> y donde se ve el mayor numero de afluencia d</w:t>
+        </w:r>
+      </w:ins>
+      <w:ins w:id="27" w:author="Cesar Esteban Hernandez Bravo" w:date="2019-02-28T09:14:00Z">
+        <w:r>
+          <w:rPr>
+            <w:rFonts w:ascii="Arial" w:hAnsi="Arial" w:cs="Arial"/>
+            <w:color w:val="auto"/>
+            <w:rPrChange w:id="28" w:author="Cesar Esteban Hernandez Bravo" w:date="2019-02-28T09:19:00Z">
+              <w:rPr>
+                <w:color w:val="auto"/>
+              </w:rPr>
+            </w:rPrChange>
+          </w:rPr>
+          <w:t>e visitantes, teniendo una cantidad de 9,901,420 de personas que visitan la Capital del estado</w:t>
+        </w:r>
+      </w:ins>
+      <w:ins w:id="29" w:author="Cesar Esteban Hernandez Bravo" w:date="2019-02-28T09:16:00Z">
+        <w:r>
+          <w:rPr>
+            <w:rFonts w:ascii="Arial" w:hAnsi="Arial" w:cs="Arial"/>
+            <w:color w:val="auto"/>
+            <w:rPrChange w:id="30" w:author="Cesar Esteban Hernandez Bravo" w:date="2019-02-28T09:19:00Z">
+              <w:rPr>
+                <w:color w:val="auto"/>
+              </w:rPr>
+            </w:rPrChange>
+          </w:rPr>
+          <w:t>, c</w:t>
+        </w:r>
+      </w:ins>
+      <w:ins w:id="31" w:author="Cesar Esteban Hernandez Bravo" w:date="2019-02-28T09:17:00Z">
+        <w:r>
+          <w:rPr>
+            <w:rFonts w:ascii="Arial" w:hAnsi="Arial" w:cs="Arial"/>
+            <w:color w:val="auto"/>
+            <w:rPrChange w:id="32" w:author="Cesar Esteban Hernandez Bravo" w:date="2019-02-28T09:19:00Z">
+              <w:rPr>
+                <w:color w:val="auto"/>
+              </w:rPr>
+            </w:rPrChange>
+          </w:rPr>
+          <w:t>on un derrame económico de $11,143,397,925.00</w:t>
+        </w:r>
+      </w:ins>
+      <w:ins w:id="33" w:author="Cesar Esteban Hernandez Bravo" w:date="2019-02-28T09:18:00Z">
+        <w:r>
+          <w:rPr>
+            <w:rFonts w:ascii="Arial" w:hAnsi="Arial" w:cs="Arial"/>
+            <w:color w:val="auto"/>
+            <w:rPrChange w:id="34" w:author="Cesar Esteban Hernandez Bravo" w:date="2019-02-28T09:19:00Z">
+              <w:rPr>
+                <w:color w:val="auto"/>
+              </w:rPr>
+            </w:rPrChange>
+          </w:rPr>
+          <w:t xml:space="preserve">, se pretende crear una </w:t>
+        </w:r>
+      </w:ins>
+      <w:ins w:id="35" w:author="Cesar Esteban Hernandez Bravo" w:date="2019-02-28T09:19:00Z">
+        <w:r>
+          <w:rPr>
+            <w:rFonts w:ascii="Arial" w:hAnsi="Arial" w:cs="Arial"/>
+            <w:color w:val="auto"/>
+            <w:rPrChange w:id="36" w:author="Cesar Esteban Hernandez Bravo" w:date="2019-02-28T09:19:00Z">
+              <w:rPr>
+                <w:rFonts w:ascii="Arial" w:hAnsi="Arial" w:cs="Arial"/>
+                <w:color w:val="auto"/>
+              </w:rPr>
+            </w:rPrChange>
+          </w:rPr>
+          <w:t>página</w:t>
+        </w:r>
+      </w:ins>
+      <w:ins w:id="37" w:author="Cesar Esteban Hernandez Bravo" w:date="2019-02-28T09:18:00Z">
+        <w:r>
+          <w:rPr>
+            <w:rFonts w:ascii="Arial" w:hAnsi="Arial" w:cs="Arial"/>
+            <w:color w:val="auto"/>
+            <w:rPrChange w:id="38" w:author="Cesar Esteban Hernandez Bravo" w:date="2019-02-28T09:19:00Z">
+              <w:rPr>
+                <w:color w:val="auto"/>
+              </w:rPr>
+            </w:rPrChange>
+          </w:rPr>
+          <w:t xml:space="preserve"> web que</w:t>
+        </w:r>
+      </w:ins>
+      <w:ins w:id="39" w:author="Cesar Esteban Hernandez Bravo" w:date="2019-02-28T09:19:00Z">
+        <w:r>
+          <w:rPr>
+            <w:rFonts w:ascii="Arial" w:hAnsi="Arial" w:cs="Arial"/>
+            <w:color w:val="auto"/>
+          </w:rPr>
+          <w:t xml:space="preserve"> </w:t>
+        </w:r>
+      </w:ins>
+      <w:ins w:id="40" w:author="Cesar Esteban Hernandez Bravo" w:date="2019-02-28T09:27:00Z">
+        <w:r>
+          <w:rPr>
+            <w:rFonts w:ascii="Arial" w:hAnsi="Arial" w:cs="Arial"/>
+            <w:color w:val="auto"/>
+          </w:rPr>
+          <w:t>albergue el concentrado de l</w:t>
+        </w:r>
+      </w:ins>
+      <w:ins w:id="41" w:author="Cesar Esteban Hernandez Bravo" w:date="2019-02-28T09:28:00Z">
+        <w:r>
+          <w:rPr>
+            <w:rFonts w:ascii="Arial" w:hAnsi="Arial" w:cs="Arial"/>
+            <w:color w:val="auto"/>
+          </w:rPr>
+          <w:t xml:space="preserve">ugares ye eventos turísticos que </w:t>
+        </w:r>
+      </w:ins>
+    </w:p>
+    <w:p>
+      <w:pPr>
+        <w:pStyle w:val="Normal1"/>
+        <w:spacing w:line="240" w:lineRule="auto"/>
+        <w:rPr>
+          <w:ins w:id="42" w:author="Cesar Esteban Hernandez Bravo" w:date="2019-02-28T08:27:00Z"/>
           <w:color w:val="FF0000"/>
         </w:rPr>
       </w:pPr>
-      <w:ins w:id="10" w:author="Cesar Esteban Hernandez Bravo" w:date="2019-02-27T19:41:00Z">
+      <w:ins w:id="43" w:author="Cesar Esteban Hernandez Bravo" w:date="2019-02-27T19:41:00Z">
         <w:r>
           <w:t>2.</w:t>
         </w:r>
@@ -436,7 +699,7 @@
           <w:t>Funcionalidad que cubrirá (listado y descripción de funciones).</w:t>
         </w:r>
       </w:ins>
-      <w:ins w:id="11" w:author="Cesar Esteban Hernandez Bravo" w:date="2019-02-27T19:42:00Z">
+      <w:ins w:id="44" w:author="Cesar Esteban Hernandez Bravo" w:date="2019-02-27T19:42:00Z">
         <w:r>
           <w:t xml:space="preserve"> </w:t>
         </w:r>
@@ -457,11 +720,11 @@
         </w:numPr>
         <w:spacing w:line="240" w:lineRule="auto"/>
         <w:rPr>
-          <w:ins w:id="12" w:author="Cesar Esteban Hernandez Bravo" w:date="2019-02-28T08:28:00Z"/>
+          <w:ins w:id="45" w:author="Cesar Esteban Hernandez Bravo" w:date="2019-02-28T08:28:00Z"/>
           <w:color w:val="auto"/>
         </w:rPr>
       </w:pPr>
-      <w:ins w:id="13" w:author="Cesar Esteban Hernandez Bravo" w:date="2019-02-28T08:27:00Z">
+      <w:ins w:id="46" w:author="Cesar Esteban Hernandez Bravo" w:date="2019-02-28T08:27:00Z">
         <w:r>
           <w:rPr>
             <w:color w:val="auto"/>
@@ -479,11 +742,27 @@
         </w:numPr>
         <w:spacing w:line="240" w:lineRule="auto"/>
         <w:rPr>
-          <w:ins w:id="14" w:author="Cesar Esteban Hernandez Bravo" w:date="2019-02-28T08:28:00Z"/>
+          <w:ins w:id="47" w:author="Cesar Esteban Hernandez Bravo" w:date="2019-02-28T08:28:00Z"/>
           <w:color w:val="auto"/>
+          <w:rPrChange w:id="48" w:author="Cesar Esteban Hernandez Bravo" w:date="2019-02-28T09:07:00Z">
+            <w:rPr>
+              <w:ins w:id="49" w:author="Cesar Esteban Hernandez Bravo" w:date="2019-02-28T08:28:00Z"/>
+              <w:color w:val="auto"/>
+            </w:rPr>
+          </w:rPrChange>
         </w:rPr>
-      </w:pPr>
-      <w:ins w:id="15" w:author="Cesar Esteban Hernandez Bravo" w:date="2019-02-28T08:28:00Z">
+        <w:pPrChange w:id="50" w:author="Cesar Esteban Hernandez Bravo" w:date="2019-02-28T09:07:00Z">
+          <w:pPr>
+            <w:pStyle w:val="Normal1"/>
+            <w:numPr>
+              <w:numId w:val="21"/>
+            </w:numPr>
+            <w:spacing w:line="240" w:lineRule="auto"/>
+            <w:ind w:left="720" w:hanging="360"/>
+          </w:pPr>
+        </w:pPrChange>
+      </w:pPr>
+      <w:ins w:id="51" w:author="Cesar Esteban Hernandez Bravo" w:date="2019-02-28T08:28:00Z">
         <w:r>
           <w:rPr>
             <w:color w:val="auto"/>
@@ -501,43 +780,11 @@
         </w:numPr>
         <w:spacing w:line="240" w:lineRule="auto"/>
         <w:rPr>
-          <w:ins w:id="16" w:author="Cesar Esteban Hernandez Bravo" w:date="2019-02-28T08:28:00Z"/>
+          <w:ins w:id="52" w:author="Cesar Esteban Hernandez Bravo" w:date="2019-02-28T09:02:00Z"/>
           <w:color w:val="auto"/>
         </w:rPr>
       </w:pPr>
-      <w:ins w:id="17" w:author="Cesar Esteban Hernandez Bravo" w:date="2019-02-28T08:28:00Z">
-        <w:r>
-          <w:rPr>
-            <w:color w:val="auto"/>
-          </w:rPr>
-          <w:t>Teatro</w:t>
-        </w:r>
-      </w:ins>
-    </w:p>
-    <w:p>
-      <w:pPr>
-        <w:pStyle w:val="Normal1"/>
-        <w:numPr>
-          <w:ilvl w:val="0"/>
-          <w:numId w:val="21"/>
-        </w:numPr>
-        <w:spacing w:line="240" w:lineRule="auto"/>
-        <w:rPr>
-          <w:ins w:id="18" w:author="Cesar Esteban Hernandez Bravo" w:date="2019-02-27T19:41:00Z"/>
-          <w:color w:val="auto"/>
-          <w:rPrChange w:id="19" w:author="Cesar Esteban Hernandez Bravo" w:date="2019-02-28T08:29:00Z">
-            <w:rPr>
-              <w:ins w:id="20" w:author="Cesar Esteban Hernandez Bravo" w:date="2019-02-27T19:41:00Z"/>
-            </w:rPr>
-          </w:rPrChange>
-        </w:rPr>
-        <w:pPrChange w:id="21" w:author="Cesar Esteban Hernandez Bravo" w:date="2019-02-28T08:29:00Z">
-          <w:pPr>
-            <w:pStyle w:val="Normal1"/>
-          </w:pPr>
-        </w:pPrChange>
-      </w:pPr>
-      <w:ins w:id="22" w:author="Cesar Esteban Hernandez Bravo" w:date="2019-02-28T08:28:00Z">
+      <w:ins w:id="53" w:author="Cesar Esteban Hernandez Bravo" w:date="2019-02-28T08:28:00Z">
         <w:r>
           <w:rPr>
             <w:color w:val="auto"/>
@@ -549,13 +796,91 @@
     <w:p>
       <w:pPr>
         <w:pStyle w:val="Normal1"/>
+        <w:numPr>
+          <w:ilvl w:val="0"/>
+          <w:numId w:val="21"/>
+        </w:numPr>
         <w:spacing w:line="240" w:lineRule="auto"/>
         <w:rPr>
-          <w:ins w:id="23" w:author="Cesar Esteban Hernandez Bravo" w:date="2019-02-28T08:30:00Z"/>
+          <w:ins w:id="54" w:author="Cesar Esteban Hernandez Bravo" w:date="2019-02-28T09:07:00Z"/>
+          <w:color w:val="auto"/>
+        </w:rPr>
+      </w:pPr>
+      <w:ins w:id="55" w:author="Cesar Esteban Hernandez Bravo" w:date="2019-02-28T09:02:00Z">
+        <w:r>
+          <w:rPr>
+            <w:color w:val="auto"/>
+          </w:rPr>
+          <w:t>Restaurantes</w:t>
+        </w:r>
+      </w:ins>
+    </w:p>
+    <w:p>
+      <w:pPr>
+        <w:pStyle w:val="Normal1"/>
+        <w:numPr>
+          <w:ilvl w:val="0"/>
+          <w:numId w:val="21"/>
+        </w:numPr>
+        <w:spacing w:line="240" w:lineRule="auto"/>
+        <w:rPr>
+          <w:ins w:id="56" w:author="Cesar Esteban Hernandez Bravo" w:date="2019-02-28T09:36:00Z"/>
+          <w:color w:val="auto"/>
+        </w:rPr>
+      </w:pPr>
+      <w:ins w:id="57" w:author="Cesar Esteban Hernandez Bravo" w:date="2019-02-28T09:07:00Z">
+        <w:r>
+          <w:rPr>
+            <w:color w:val="auto"/>
+          </w:rPr>
+          <w:t xml:space="preserve">Eventos artísticos </w:t>
+        </w:r>
+      </w:ins>
+    </w:p>
+    <w:p>
+      <w:pPr>
+        <w:pStyle w:val="Normal1"/>
+        <w:numPr>
+          <w:ilvl w:val="0"/>
+          <w:numId w:val="21"/>
+        </w:numPr>
+        <w:spacing w:line="240" w:lineRule="auto"/>
+        <w:rPr>
+          <w:ins w:id="58" w:author="Cesar Esteban Hernandez Bravo" w:date="2019-02-27T19:41:00Z"/>
+          <w:color w:val="auto"/>
+          <w:rPrChange w:id="59" w:author="Cesar Esteban Hernandez Bravo" w:date="2019-02-28T08:29:00Z">
+            <w:rPr>
+              <w:ins w:id="60" w:author="Cesar Esteban Hernandez Bravo" w:date="2019-02-27T19:41:00Z"/>
+            </w:rPr>
+          </w:rPrChange>
+        </w:rPr>
+        <w:pPrChange w:id="61" w:author="Cesar Esteban Hernandez Bravo" w:date="2019-02-28T08:29:00Z">
+          <w:pPr>
+            <w:pStyle w:val="Normal1"/>
+          </w:pPr>
+        </w:pPrChange>
+      </w:pPr>
+      <w:ins w:id="62" w:author="Cesar Esteban Hernandez Bravo" w:date="2019-02-28T09:36:00Z">
+        <w:r>
+          <w:rPr>
+            <w:color w:val="auto"/>
+          </w:rPr>
+          <w:t>Leyendas de los lugares</w:t>
+        </w:r>
+      </w:ins>
+      <w:bookmarkStart w:id="63" w:name="_GoBack"/>
+      <w:bookmarkEnd w:id="63"/>
+    </w:p>
+    <w:p>
+      <w:pPr>
+        <w:pStyle w:val="Normal1"/>
+        <w:spacing w:line="240" w:lineRule="auto"/>
+        <w:rPr>
+          <w:ins w:id="64" w:author="Cesar Esteban Hernandez Bravo" w:date="2019-02-28T08:30:00Z"/>
           <w:color w:val="FF0000"/>
         </w:rPr>
       </w:pPr>
-      <w:ins w:id="24" w:author="Cesar Esteban Hernandez Bravo" w:date="2019-02-27T19:41:00Z">
+      <w:ins w:id="65" w:author="Cesar Esteban Hernandez Bravo" w:date="2019-02-27T19:41:00Z">
         <w:r>
           <w:t>3.</w:t>
         </w:r>
@@ -564,7 +889,7 @@
           <w:t>Arquitectura de software (diagrama a bloques)</w:t>
         </w:r>
       </w:ins>
-      <w:ins w:id="25" w:author="Cesar Esteban Hernandez Bravo" w:date="2019-02-27T19:42:00Z">
+      <w:ins w:id="66" w:author="Cesar Esteban Hernandez Bravo" w:date="2019-02-27T19:42:00Z">
         <w:r>
           <w:t xml:space="preserve"> </w:t>
         </w:r>
@@ -581,37 +906,35 @@
         <w:pStyle w:val="Normal1"/>
         <w:spacing w:line="240" w:lineRule="auto"/>
         <w:rPr>
-          <w:ins w:id="26" w:author="Cesar Esteban Hernandez Bravo" w:date="2019-02-27T19:41:00Z"/>
+          <w:ins w:id="67" w:author="Cesar Esteban Hernandez Bravo" w:date="2019-02-27T19:41:00Z"/>
           <w:color w:val="FF0000"/>
-          <w:rPrChange w:id="27" w:author="Cesar Esteban Hernandez Bravo" w:date="2019-02-27T19:42:00Z">
+          <w:rPrChange w:id="68" w:author="Cesar Esteban Hernandez Bravo" w:date="2019-02-27T19:42:00Z">
             <w:rPr>
-              <w:ins w:id="28" w:author="Cesar Esteban Hernandez Bravo" w:date="2019-02-27T19:41:00Z"/>
+              <w:ins w:id="69" w:author="Cesar Esteban Hernandez Bravo" w:date="2019-02-27T19:41:00Z"/>
             </w:rPr>
           </w:rPrChange>
         </w:rPr>
-        <w:pPrChange w:id="29" w:author="Cesar Esteban Hernandez Bravo" w:date="2019-02-27T19:58:00Z">
+        <w:pPrChange w:id="70" w:author="Cesar Esteban Hernandez Bravo" w:date="2019-02-27T19:58:00Z">
           <w:pPr>
             <w:pStyle w:val="Normal1"/>
           </w:pPr>
         </w:pPrChange>
       </w:pPr>
-      <w:bookmarkStart w:id="30" w:name="_GoBack"/>
-      <w:bookmarkEnd w:id="30"/>
     </w:p>
     <w:p>
       <w:pPr>
         <w:pStyle w:val="Normal1"/>
         <w:spacing w:line="240" w:lineRule="auto"/>
         <w:rPr>
-          <w:ins w:id="31" w:author="Cesar Esteban Hernandez Bravo" w:date="2019-02-27T19:41:00Z"/>
+          <w:ins w:id="71" w:author="Cesar Esteban Hernandez Bravo" w:date="2019-02-27T19:41:00Z"/>
         </w:rPr>
-        <w:pPrChange w:id="32" w:author="Cesar Esteban Hernandez Bravo" w:date="2019-02-27T19:58:00Z">
+        <w:pPrChange w:id="72" w:author="Cesar Esteban Hernandez Bravo" w:date="2019-02-27T19:58:00Z">
           <w:pPr>
             <w:pStyle w:val="Normal1"/>
           </w:pPr>
         </w:pPrChange>
       </w:pPr>
-      <w:ins w:id="33" w:author="Cesar Esteban Hernandez Bravo" w:date="2019-02-27T19:41:00Z">
+      <w:ins w:id="73" w:author="Cesar Esteban Hernandez Bravo" w:date="2019-02-27T19:41:00Z">
         <w:r>
           <w:t>4.</w:t>
         </w:r>
@@ -620,14 +943,14 @@
           <w:t>Prototipos en boceto de las interfaces.</w:t>
         </w:r>
       </w:ins>
-      <w:ins w:id="34" w:author="Cesar Esteban Hernandez Bravo" w:date="2019-02-27T19:42:00Z">
+      <w:ins w:id="74" w:author="Cesar Esteban Hernandez Bravo" w:date="2019-02-27T19:42:00Z">
         <w:r>
           <w:t xml:space="preserve"> </w:t>
         </w:r>
         <w:r>
           <w:rPr>
             <w:color w:val="FF0000"/>
-            <w:rPrChange w:id="35" w:author="Cesar Esteban Hernandez Bravo" w:date="2019-02-27T19:42:00Z">
+            <w:rPrChange w:id="75" w:author="Cesar Esteban Hernandez Bravo" w:date="2019-02-27T19:42:00Z">
               <w:rPr/>
             </w:rPrChange>
           </w:rPr>
@@ -640,21 +963,21 @@
         <w:pStyle w:val="Normal1"/>
         <w:spacing w:line="240" w:lineRule="auto"/>
         <w:rPr>
-          <w:ins w:id="36" w:author="Cesar Esteban Hernandez Bravo" w:date="2019-02-27T19:41:00Z"/>
+          <w:ins w:id="76" w:author="Cesar Esteban Hernandez Bravo" w:date="2019-02-27T19:41:00Z"/>
           <w:color w:val="FF0000"/>
-          <w:rPrChange w:id="37" w:author="Cesar Esteban Hernandez Bravo" w:date="2019-02-27T19:42:00Z">
+          <w:rPrChange w:id="77" w:author="Cesar Esteban Hernandez Bravo" w:date="2019-02-27T19:42:00Z">
             <w:rPr>
-              <w:ins w:id="38" w:author="Cesar Esteban Hernandez Bravo" w:date="2019-02-27T19:41:00Z"/>
+              <w:ins w:id="78" w:author="Cesar Esteban Hernandez Bravo" w:date="2019-02-27T19:41:00Z"/>
             </w:rPr>
           </w:rPrChange>
         </w:rPr>
-        <w:pPrChange w:id="39" w:author="Cesar Esteban Hernandez Bravo" w:date="2019-02-27T19:58:00Z">
+        <w:pPrChange w:id="79" w:author="Cesar Esteban Hernandez Bravo" w:date="2019-02-27T19:58:00Z">
           <w:pPr>
             <w:pStyle w:val="Normal1"/>
           </w:pPr>
         </w:pPrChange>
       </w:pPr>
-      <w:ins w:id="40" w:author="Cesar Esteban Hernandez Bravo" w:date="2019-02-27T19:41:00Z">
+      <w:ins w:id="80" w:author="Cesar Esteban Hernandez Bravo" w:date="2019-02-27T19:41:00Z">
         <w:r>
           <w:t>5.</w:t>
         </w:r>
@@ -663,7 +986,7 @@
           <w:t>Herramientas de desarrollo.</w:t>
         </w:r>
       </w:ins>
-      <w:ins w:id="41" w:author="Cesar Esteban Hernandez Bravo" w:date="2019-02-27T19:42:00Z">
+      <w:ins w:id="81" w:author="Cesar Esteban Hernandez Bravo" w:date="2019-02-27T19:42:00Z">
         <w:r>
           <w:t xml:space="preserve"> </w:t>
         </w:r>
@@ -679,11 +1002,11 @@
       <w:pPr>
         <w:pStyle w:val="Normal1"/>
         <w:rPr>
-          <w:ins w:id="42" w:author="Cesar Esteban Hernandez Bravo" w:date="2019-02-27T19:58:00Z"/>
+          <w:ins w:id="82" w:author="Cesar Esteban Hernandez Bravo" w:date="2019-02-27T19:58:00Z"/>
           <w:color w:val="FF0000"/>
         </w:rPr>
       </w:pPr>
-      <w:ins w:id="43" w:author="Cesar Esteban Hernandez Bravo" w:date="2019-02-27T19:41:00Z">
+      <w:ins w:id="83" w:author="Cesar Esteban Hernandez Bravo" w:date="2019-02-27T19:41:00Z">
         <w:r>
           <w:t>6.</w:t>
         </w:r>
@@ -699,14 +1022,14 @@
           <w:t xml:space="preserve"> de cada arquitectura.</w:t>
         </w:r>
       </w:ins>
-      <w:ins w:id="44" w:author="Cesar Esteban Hernandez Bravo" w:date="2019-02-27T19:42:00Z">
+      <w:ins w:id="84" w:author="Cesar Esteban Hernandez Bravo" w:date="2019-02-27T19:42:00Z">
         <w:r>
           <w:t xml:space="preserve"> </w:t>
         </w:r>
         <w:r>
           <w:rPr>
             <w:color w:val="FF0000"/>
-            <w:rPrChange w:id="45" w:author="Cesar Esteban Hernandez Bravo" w:date="2019-02-27T19:42:00Z">
+            <w:rPrChange w:id="85" w:author="Cesar Esteban Hernandez Bravo" w:date="2019-02-27T19:42:00Z">
               <w:rPr/>
             </w:rPrChange>
           </w:rPr>
@@ -719,25 +1042,25 @@
         <w:pStyle w:val="Ttulo1"/>
         <w:ind w:left="432"/>
         <w:rPr>
-          <w:ins w:id="46" w:author="Cesar Esteban Hernandez Bravo" w:date="2019-02-27T19:58:00Z"/>
+          <w:ins w:id="86" w:author="Cesar Esteban Hernandez Bravo" w:date="2019-02-27T19:58:00Z"/>
         </w:rPr>
       </w:pPr>
-      <w:bookmarkStart w:id="47" w:name="_Toc63843658"/>
-      <w:bookmarkStart w:id="48" w:name="_Toc63844229"/>
-      <w:bookmarkStart w:id="49" w:name="_Toc63844966"/>
-      <w:bookmarkStart w:id="50" w:name="_Toc63845236"/>
-      <w:bookmarkStart w:id="51" w:name="_Toc64276326"/>
-      <w:bookmarkStart w:id="52" w:name="_Toc494878579"/>
-      <w:ins w:id="53" w:author="Cesar Esteban Hernandez Bravo" w:date="2019-02-27T19:58:00Z">
+      <w:bookmarkStart w:id="87" w:name="_Toc63843658"/>
+      <w:bookmarkStart w:id="88" w:name="_Toc63844229"/>
+      <w:bookmarkStart w:id="89" w:name="_Toc63844966"/>
+      <w:bookmarkStart w:id="90" w:name="_Toc63845236"/>
+      <w:bookmarkStart w:id="91" w:name="_Toc64276326"/>
+      <w:bookmarkStart w:id="92" w:name="_Toc494878579"/>
+      <w:ins w:id="93" w:author="Cesar Esteban Hernandez Bravo" w:date="2019-02-27T19:58:00Z">
         <w:r>
           <w:t>Información del Documento</w:t>
         </w:r>
-        <w:bookmarkEnd w:id="47"/>
-        <w:bookmarkEnd w:id="48"/>
-        <w:bookmarkEnd w:id="49"/>
-        <w:bookmarkEnd w:id="50"/>
-        <w:bookmarkEnd w:id="51"/>
-        <w:bookmarkEnd w:id="52"/>
+        <w:bookmarkEnd w:id="87"/>
+        <w:bookmarkEnd w:id="88"/>
+        <w:bookmarkEnd w:id="89"/>
+        <w:bookmarkEnd w:id="90"/>
+        <w:bookmarkEnd w:id="91"/>
+        <w:bookmarkEnd w:id="92"/>
       </w:ins>
     </w:p>
     <w:tbl>
@@ -760,7 +1083,7 @@
       </w:tblGrid>
       <w:tr>
         <w:trPr>
-          <w:ins w:id="54" w:author="Cesar Esteban Hernandez Bravo" w:date="2019-02-27T19:58:00Z"/>
+          <w:ins w:id="94" w:author="Cesar Esteban Hernandez Bravo" w:date="2019-02-27T19:58:00Z"/>
         </w:trPr>
         <w:tc>
           <w:tcPr>
@@ -774,7 +1097,7 @@
               <w:spacing w:before="0"/>
               <w:jc w:val="center"/>
               <w:rPr>
-                <w:ins w:id="55" w:author="Cesar Esteban Hernandez Bravo" w:date="2019-02-27T19:58:00Z"/>
+                <w:ins w:id="95" w:author="Cesar Esteban Hernandez Bravo" w:date="2019-02-27T19:58:00Z"/>
                 <w:rFonts w:ascii="Arial Narrow" w:hAnsi="Arial Narrow"/>
                 <w:b/>
                 <w:color w:val="FFFFFF"/>
@@ -782,7 +1105,7 @@
                 <w:lang w:val="es-MX"/>
               </w:rPr>
             </w:pPr>
-            <w:ins w:id="56" w:author="Cesar Esteban Hernandez Bravo" w:date="2019-02-27T19:58:00Z">
+            <w:ins w:id="96" w:author="Cesar Esteban Hernandez Bravo" w:date="2019-02-27T19:58:00Z">
               <w:r>
                 <w:rPr>
                   <w:rFonts w:ascii="Arial Narrow" w:hAnsi="Arial Narrow"/>
@@ -799,7 +1122,7 @@
       </w:tr>
       <w:tr>
         <w:trPr>
-          <w:ins w:id="57" w:author="Cesar Esteban Hernandez Bravo" w:date="2019-02-27T19:58:00Z"/>
+          <w:ins w:id="97" w:author="Cesar Esteban Hernandez Bravo" w:date="2019-02-27T19:58:00Z"/>
         </w:trPr>
         <w:tc>
           <w:tcPr>
@@ -815,7 +1138,7 @@
               <w:spacing w:before="0"/>
               <w:jc w:val="center"/>
               <w:rPr>
-                <w:ins w:id="58" w:author="Cesar Esteban Hernandez Bravo" w:date="2019-02-27T19:58:00Z"/>
+                <w:ins w:id="98" w:author="Cesar Esteban Hernandez Bravo" w:date="2019-02-27T19:58:00Z"/>
                 <w:rFonts w:ascii="Arial Narrow" w:hAnsi="Arial Narrow"/>
                 <w:b/>
                 <w:color w:val="FFFFFF"/>
@@ -823,7 +1146,7 @@
                 <w:lang w:val="es-MX"/>
               </w:rPr>
             </w:pPr>
-            <w:ins w:id="59" w:author="Cesar Esteban Hernandez Bravo" w:date="2019-02-27T19:58:00Z">
+            <w:ins w:id="99" w:author="Cesar Esteban Hernandez Bravo" w:date="2019-02-27T19:58:00Z">
               <w:r>
                 <w:rPr>
                   <w:rFonts w:ascii="Arial Narrow" w:hAnsi="Arial Narrow"/>
@@ -846,13 +1169,13 @@
             <w:pPr>
               <w:pStyle w:val="ABLOCKPARA"/>
               <w:rPr>
-                <w:ins w:id="60" w:author="Cesar Esteban Hernandez Bravo" w:date="2019-02-27T19:58:00Z"/>
+                <w:ins w:id="100" w:author="Cesar Esteban Hernandez Bravo" w:date="2019-02-27T19:58:00Z"/>
                 <w:rFonts w:ascii="Arial Narrow" w:hAnsi="Arial Narrow"/>
                 <w:color w:val="FF0000"/>
                 <w:lang w:val="es-MX"/>
-                <w:rPrChange w:id="61" w:author="Cesar Esteban Hernandez Bravo" w:date="2019-02-27T20:52:00Z">
+                <w:rPrChange w:id="101" w:author="Cesar Esteban Hernandez Bravo" w:date="2019-02-27T20:52:00Z">
                   <w:rPr>
-                    <w:ins w:id="62" w:author="Cesar Esteban Hernandez Bravo" w:date="2019-02-27T19:58:00Z"/>
+                    <w:ins w:id="102" w:author="Cesar Esteban Hernandez Bravo" w:date="2019-02-27T19:58:00Z"/>
                     <w:rFonts w:ascii="Arial Narrow" w:hAnsi="Arial Narrow"/>
                     <w:lang w:val="es-MX"/>
                   </w:rPr>
@@ -860,7 +1183,7 @@
               </w:rPr>
             </w:pPr>
             <w:proofErr w:type="gramStart"/>
-            <w:ins w:id="63" w:author="Cesar Esteban Hernandez Bravo" w:date="2019-02-27T20:52:00Z">
+            <w:ins w:id="103" w:author="Cesar Esteban Hernandez Bravo" w:date="2019-02-27T20:52:00Z">
               <w:r>
                 <w:rPr>
                   <w:rFonts w:ascii="Arial Narrow" w:hAnsi="Arial Narrow"/>
@@ -876,7 +1199,7 @@
       </w:tr>
       <w:tr>
         <w:trPr>
-          <w:ins w:id="64" w:author="Cesar Esteban Hernandez Bravo" w:date="2019-02-27T19:58:00Z"/>
+          <w:ins w:id="104" w:author="Cesar Esteban Hernandez Bravo" w:date="2019-02-27T19:58:00Z"/>
         </w:trPr>
         <w:tc>
           <w:tcPr>
@@ -889,7 +1212,7 @@
               <w:spacing w:before="0"/>
               <w:jc w:val="center"/>
               <w:rPr>
-                <w:ins w:id="65" w:author="Cesar Esteban Hernandez Bravo" w:date="2019-02-27T19:58:00Z"/>
+                <w:ins w:id="105" w:author="Cesar Esteban Hernandez Bravo" w:date="2019-02-27T19:58:00Z"/>
                 <w:rFonts w:ascii="Arial Narrow" w:hAnsi="Arial Narrow"/>
                 <w:b/>
                 <w:color w:val="FFFFFF"/>
@@ -897,7 +1220,7 @@
                 <w:lang w:val="es-MX"/>
               </w:rPr>
             </w:pPr>
-            <w:ins w:id="66" w:author="Cesar Esteban Hernandez Bravo" w:date="2019-02-27T19:58:00Z">
+            <w:ins w:id="106" w:author="Cesar Esteban Hernandez Bravo" w:date="2019-02-27T19:58:00Z">
               <w:r>
                 <w:rPr>
                   <w:rFonts w:ascii="Arial Narrow" w:hAnsi="Arial Narrow"/>
@@ -919,12 +1242,12 @@
             <w:pPr>
               <w:pStyle w:val="ABLOCKPARA"/>
               <w:rPr>
-                <w:ins w:id="67" w:author="Cesar Esteban Hernandez Bravo" w:date="2019-02-27T19:58:00Z"/>
+                <w:ins w:id="107" w:author="Cesar Esteban Hernandez Bravo" w:date="2019-02-27T19:58:00Z"/>
                 <w:rFonts w:ascii="Arial Narrow" w:hAnsi="Arial Narrow"/>
                 <w:lang w:val="es-MX"/>
               </w:rPr>
             </w:pPr>
-            <w:ins w:id="68" w:author="Cesar Esteban Hernandez Bravo" w:date="2019-02-27T20:00:00Z">
+            <w:ins w:id="108" w:author="Cesar Esteban Hernandez Bravo" w:date="2019-02-27T20:00:00Z">
               <w:r>
                 <w:rPr>
                   <w:rFonts w:ascii="Arial Narrow" w:hAnsi="Arial Narrow"/>
@@ -938,7 +1261,7 @@
       </w:tr>
       <w:tr>
         <w:trPr>
-          <w:ins w:id="69" w:author="Cesar Esteban Hernandez Bravo" w:date="2019-02-27T19:58:00Z"/>
+          <w:ins w:id="109" w:author="Cesar Esteban Hernandez Bravo" w:date="2019-02-27T19:58:00Z"/>
         </w:trPr>
         <w:tc>
           <w:tcPr>
@@ -951,7 +1274,7 @@
               <w:spacing w:before="0"/>
               <w:jc w:val="center"/>
               <w:rPr>
-                <w:ins w:id="70" w:author="Cesar Esteban Hernandez Bravo" w:date="2019-02-27T19:58:00Z"/>
+                <w:ins w:id="110" w:author="Cesar Esteban Hernandez Bravo" w:date="2019-02-27T19:58:00Z"/>
                 <w:rFonts w:ascii="Arial Narrow" w:hAnsi="Arial Narrow"/>
                 <w:b/>
                 <w:color w:val="FFFFFF"/>
@@ -959,7 +1282,7 @@
                 <w:lang w:val="es-MX"/>
               </w:rPr>
             </w:pPr>
-            <w:ins w:id="71" w:author="Cesar Esteban Hernandez Bravo" w:date="2019-02-27T19:58:00Z">
+            <w:ins w:id="111" w:author="Cesar Esteban Hernandez Bravo" w:date="2019-02-27T19:58:00Z">
               <w:r>
                 <w:rPr>
                   <w:rFonts w:ascii="Arial Narrow" w:hAnsi="Arial Narrow"/>
@@ -982,12 +1305,12 @@
             <w:pPr>
               <w:pStyle w:val="ABLOCKPARA"/>
               <w:rPr>
-                <w:ins w:id="72" w:author="Cesar Esteban Hernandez Bravo" w:date="2019-02-27T19:58:00Z"/>
+                <w:ins w:id="112" w:author="Cesar Esteban Hernandez Bravo" w:date="2019-02-27T19:58:00Z"/>
                 <w:szCs w:val="40"/>
                 <w:lang w:val="es-ES"/>
               </w:rPr>
             </w:pPr>
-            <w:ins w:id="73" w:author="Cesar Esteban Hernandez Bravo" w:date="2019-02-27T20:50:00Z">
+            <w:ins w:id="113" w:author="Cesar Esteban Hernandez Bravo" w:date="2019-02-27T20:50:00Z">
               <w:r>
                 <w:rPr>
                   <w:szCs w:val="40"/>
@@ -1001,7 +1324,7 @@
       </w:tr>
       <w:tr>
         <w:trPr>
-          <w:ins w:id="74" w:author="Cesar Esteban Hernandez Bravo" w:date="2019-02-27T19:58:00Z"/>
+          <w:ins w:id="114" w:author="Cesar Esteban Hernandez Bravo" w:date="2019-02-27T19:58:00Z"/>
         </w:trPr>
         <w:tc>
           <w:tcPr>
@@ -1014,7 +1337,7 @@
               <w:spacing w:before="0"/>
               <w:jc w:val="center"/>
               <w:rPr>
-                <w:ins w:id="75" w:author="Cesar Esteban Hernandez Bravo" w:date="2019-02-27T19:58:00Z"/>
+                <w:ins w:id="115" w:author="Cesar Esteban Hernandez Bravo" w:date="2019-02-27T19:58:00Z"/>
                 <w:rFonts w:ascii="Arial Narrow" w:hAnsi="Arial Narrow"/>
                 <w:b/>
                 <w:color w:val="FFFFFF"/>
@@ -1023,7 +1346,7 @@
               </w:rPr>
             </w:pPr>
             <w:proofErr w:type="gramStart"/>
-            <w:ins w:id="76" w:author="Cesar Esteban Hernandez Bravo" w:date="2019-02-27T19:58:00Z">
+            <w:ins w:id="116" w:author="Cesar Esteban Hernandez Bravo" w:date="2019-02-27T19:58:00Z">
               <w:r>
                 <w:rPr>
                   <w:rFonts w:ascii="Arial Narrow" w:hAnsi="Arial Narrow"/>
@@ -1046,12 +1369,12 @@
             <w:pPr>
               <w:pStyle w:val="ABLOCKPARA"/>
               <w:rPr>
-                <w:ins w:id="77" w:author="Cesar Esteban Hernandez Bravo" w:date="2019-02-27T19:58:00Z"/>
+                <w:ins w:id="117" w:author="Cesar Esteban Hernandez Bravo" w:date="2019-02-27T19:58:00Z"/>
                 <w:rFonts w:ascii="Arial Narrow" w:hAnsi="Arial Narrow"/>
                 <w:lang w:val="es-MX"/>
               </w:rPr>
             </w:pPr>
-            <w:ins w:id="78" w:author="Cesar Esteban Hernandez Bravo" w:date="2019-02-27T20:01:00Z">
+            <w:ins w:id="118" w:author="Cesar Esteban Hernandez Bravo" w:date="2019-02-27T20:01:00Z">
               <w:r>
                 <w:rPr>
                   <w:rFonts w:ascii="Arial Narrow" w:hAnsi="Arial Narrow"/>
@@ -1069,29 +1392,29 @@
         <w:pStyle w:val="Ttulo1"/>
         <w:ind w:left="432"/>
         <w:rPr>
-          <w:ins w:id="79" w:author="Cesar Esteban Hernandez Bravo" w:date="2019-02-27T19:58:00Z"/>
+          <w:ins w:id="119" w:author="Cesar Esteban Hernandez Bravo" w:date="2019-02-27T19:58:00Z"/>
           <w:rFonts w:ascii="Arial Narrow" w:hAnsi="Arial Narrow"/>
         </w:rPr>
       </w:pPr>
-      <w:bookmarkStart w:id="80" w:name="_Toc63843657"/>
-      <w:bookmarkStart w:id="81" w:name="_Toc63844228"/>
-      <w:bookmarkStart w:id="82" w:name="_Toc63844965"/>
-      <w:bookmarkStart w:id="83" w:name="_Toc63845235"/>
-      <w:bookmarkStart w:id="84" w:name="_Toc64276325"/>
-      <w:bookmarkStart w:id="85" w:name="_Toc494878580"/>
-      <w:ins w:id="86" w:author="Cesar Esteban Hernandez Bravo" w:date="2019-02-27T19:58:00Z">
+      <w:bookmarkStart w:id="120" w:name="_Toc63843657"/>
+      <w:bookmarkStart w:id="121" w:name="_Toc63844228"/>
+      <w:bookmarkStart w:id="122" w:name="_Toc63844965"/>
+      <w:bookmarkStart w:id="123" w:name="_Toc63845235"/>
+      <w:bookmarkStart w:id="124" w:name="_Toc64276325"/>
+      <w:bookmarkStart w:id="125" w:name="_Toc494878580"/>
+      <w:ins w:id="126" w:author="Cesar Esteban Hernandez Bravo" w:date="2019-02-27T19:58:00Z">
         <w:r>
           <w:rPr>
             <w:rFonts w:ascii="Arial Narrow" w:hAnsi="Arial Narrow"/>
           </w:rPr>
           <w:t>Versiones del Documento</w:t>
         </w:r>
-        <w:bookmarkEnd w:id="80"/>
-        <w:bookmarkEnd w:id="81"/>
-        <w:bookmarkEnd w:id="82"/>
-        <w:bookmarkEnd w:id="83"/>
-        <w:bookmarkEnd w:id="84"/>
-        <w:bookmarkEnd w:id="85"/>
+        <w:bookmarkEnd w:id="120"/>
+        <w:bookmarkEnd w:id="121"/>
+        <w:bookmarkEnd w:id="122"/>
+        <w:bookmarkEnd w:id="123"/>
+        <w:bookmarkEnd w:id="124"/>
+        <w:bookmarkEnd w:id="125"/>
       </w:ins>
     </w:p>
     <w:tbl>
@@ -1120,7 +1443,7 @@
       <w:tr>
         <w:trPr>
           <w:trHeight w:val="350"/>
-          <w:ins w:id="87" w:author="Cesar Esteban Hernandez Bravo" w:date="2019-02-27T19:58:00Z"/>
+          <w:ins w:id="127" w:author="Cesar Esteban Hernandez Bravo" w:date="2019-02-27T19:58:00Z"/>
         </w:trPr>
         <w:tc>
           <w:tcPr>
@@ -1133,12 +1456,12 @@
               <w:spacing w:before="0"/>
               <w:ind w:left="2704" w:hanging="578"/>
               <w:rPr>
-                <w:ins w:id="88" w:author="Cesar Esteban Hernandez Bravo" w:date="2019-02-27T19:58:00Z"/>
+                <w:ins w:id="128" w:author="Cesar Esteban Hernandez Bravo" w:date="2019-02-27T19:58:00Z"/>
                 <w:rFonts w:ascii="Arial Narrow" w:hAnsi="Arial Narrow"/>
                 <w:color w:val="FFFFFF"/>
               </w:rPr>
             </w:pPr>
-            <w:ins w:id="89" w:author="Cesar Esteban Hernandez Bravo" w:date="2019-02-27T19:58:00Z">
+            <w:ins w:id="129" w:author="Cesar Esteban Hernandez Bravo" w:date="2019-02-27T19:58:00Z">
               <w:r>
                 <w:rPr>
                   <w:rFonts w:ascii="Arial Narrow" w:hAnsi="Arial Narrow"/>
@@ -1146,7 +1469,7 @@
                 </w:rPr>
                 <w:tab/>
               </w:r>
-              <w:bookmarkStart w:id="90" w:name="_Toc494878581"/>
+              <w:bookmarkStart w:id="130" w:name="_Toc494878581"/>
               <w:r>
                 <w:rPr>
                   <w:rFonts w:ascii="Arial Narrow" w:hAnsi="Arial Narrow"/>
@@ -1154,7 +1477,7 @@
                 </w:rPr>
                 <w:t>Versiones del Documento</w:t>
               </w:r>
-              <w:bookmarkEnd w:id="90"/>
+              <w:bookmarkEnd w:id="130"/>
             </w:ins>
           </w:p>
         </w:tc>
@@ -1163,7 +1486,7 @@
     <w:p>
       <w:pPr>
         <w:rPr>
-          <w:ins w:id="91" w:author="Cesar Esteban Hernandez Bravo" w:date="2019-02-27T19:58:00Z"/>
+          <w:ins w:id="131" w:author="Cesar Esteban Hernandez Bravo" w:date="2019-02-27T19:58:00Z"/>
           <w:rFonts w:ascii="Arial Narrow" w:hAnsi="Arial Narrow"/>
         </w:rPr>
       </w:pPr>
@@ -1189,7 +1512,7 @@
       </w:tblGrid>
       <w:tr>
         <w:trPr>
-          <w:ins w:id="92" w:author="Cesar Esteban Hernandez Bravo" w:date="2019-02-27T19:58:00Z"/>
+          <w:ins w:id="132" w:author="Cesar Esteban Hernandez Bravo" w:date="2019-02-27T19:58:00Z"/>
         </w:trPr>
         <w:tc>
           <w:tcPr>
@@ -1200,19 +1523,20 @@
             <w:pPr>
               <w:spacing w:before="60" w:after="60"/>
               <w:rPr>
-                <w:ins w:id="93" w:author="Cesar Esteban Hernandez Bravo" w:date="2019-02-27T19:58:00Z"/>
+                <w:ins w:id="133" w:author="Cesar Esteban Hernandez Bravo" w:date="2019-02-27T19:58:00Z"/>
                 <w:rFonts w:ascii="Arial Narrow" w:hAnsi="Arial Narrow"/>
                 <w:b/>
                 <w:color w:val="FFFFFF"/>
               </w:rPr>
             </w:pPr>
-            <w:ins w:id="94" w:author="Cesar Esteban Hernandez Bravo" w:date="2019-02-27T19:58:00Z">
+            <w:ins w:id="134" w:author="Cesar Esteban Hernandez Bravo" w:date="2019-02-27T19:58:00Z">
               <w:r>
                 <w:rPr>
                   <w:rFonts w:ascii="Arial Narrow" w:hAnsi="Arial Narrow"/>
                   <w:b/>
                   <w:color w:val="FFFFFF"/>
                 </w:rPr>
+                <w:lastRenderedPageBreak/>
                 <w:t>Fecha</w:t>
               </w:r>
             </w:ins>
@@ -1227,13 +1551,13 @@
             <w:pPr>
               <w:spacing w:before="60" w:after="60"/>
               <w:rPr>
-                <w:ins w:id="95" w:author="Cesar Esteban Hernandez Bravo" w:date="2019-02-27T19:58:00Z"/>
+                <w:ins w:id="135" w:author="Cesar Esteban Hernandez Bravo" w:date="2019-02-27T19:58:00Z"/>
                 <w:rFonts w:ascii="Arial Narrow" w:hAnsi="Arial Narrow"/>
                 <w:b/>
                 <w:color w:val="FFFFFF"/>
               </w:rPr>
             </w:pPr>
-            <w:ins w:id="96" w:author="Cesar Esteban Hernandez Bravo" w:date="2019-02-27T19:58:00Z">
+            <w:ins w:id="136" w:author="Cesar Esteban Hernandez Bravo" w:date="2019-02-27T19:58:00Z">
               <w:r>
                 <w:rPr>
                   <w:rFonts w:ascii="Arial Narrow" w:hAnsi="Arial Narrow"/>
@@ -1254,13 +1578,13 @@
             <w:pPr>
               <w:spacing w:before="60" w:after="60"/>
               <w:rPr>
-                <w:ins w:id="97" w:author="Cesar Esteban Hernandez Bravo" w:date="2019-02-27T19:58:00Z"/>
+                <w:ins w:id="137" w:author="Cesar Esteban Hernandez Bravo" w:date="2019-02-27T19:58:00Z"/>
                 <w:rFonts w:ascii="Arial Narrow" w:hAnsi="Arial Narrow"/>
                 <w:b/>
                 <w:color w:val="FFFFFF"/>
               </w:rPr>
             </w:pPr>
-            <w:ins w:id="98" w:author="Cesar Esteban Hernandez Bravo" w:date="2019-02-27T19:58:00Z">
+            <w:ins w:id="138" w:author="Cesar Esteban Hernandez Bravo" w:date="2019-02-27T19:58:00Z">
               <w:r>
                 <w:rPr>
                   <w:rFonts w:ascii="Arial Narrow" w:hAnsi="Arial Narrow"/>
@@ -1281,13 +1605,13 @@
             <w:pPr>
               <w:spacing w:before="60" w:after="60"/>
               <w:rPr>
-                <w:ins w:id="99" w:author="Cesar Esteban Hernandez Bravo" w:date="2019-02-27T19:58:00Z"/>
+                <w:ins w:id="139" w:author="Cesar Esteban Hernandez Bravo" w:date="2019-02-27T19:58:00Z"/>
                 <w:rFonts w:ascii="Arial Narrow" w:hAnsi="Arial Narrow"/>
                 <w:b/>
                 <w:color w:val="FFFFFF"/>
               </w:rPr>
             </w:pPr>
-            <w:ins w:id="100" w:author="Cesar Esteban Hernandez Bravo" w:date="2019-02-27T19:58:00Z">
+            <w:ins w:id="140" w:author="Cesar Esteban Hernandez Bravo" w:date="2019-02-27T19:58:00Z">
               <w:r>
                 <w:rPr>
                   <w:rFonts w:ascii="Arial Narrow" w:hAnsi="Arial Narrow"/>
@@ -1302,7 +1626,7 @@
       </w:tr>
       <w:tr>
         <w:trPr>
-          <w:ins w:id="101" w:author="Cesar Esteban Hernandez Bravo" w:date="2019-02-27T19:58:00Z"/>
+          <w:ins w:id="141" w:author="Cesar Esteban Hernandez Bravo" w:date="2019-02-27T19:58:00Z"/>
         </w:trPr>
         <w:tc>
           <w:tcPr>
@@ -1313,7 +1637,7 @@
             <w:pPr>
               <w:spacing w:before="60" w:after="60"/>
               <w:rPr>
-                <w:ins w:id="102" w:author="Cesar Esteban Hernandez Bravo" w:date="2019-02-27T19:58:00Z"/>
+                <w:ins w:id="142" w:author="Cesar Esteban Hernandez Bravo" w:date="2019-02-27T19:58:00Z"/>
                 <w:rFonts w:ascii="Arial Narrow" w:hAnsi="Arial Narrow"/>
               </w:rPr>
             </w:pPr>
@@ -1328,7 +1652,7 @@
             <w:pPr>
               <w:spacing w:before="60" w:after="60"/>
               <w:rPr>
-                <w:ins w:id="103" w:author="Cesar Esteban Hernandez Bravo" w:date="2019-02-27T19:58:00Z"/>
+                <w:ins w:id="143" w:author="Cesar Esteban Hernandez Bravo" w:date="2019-02-27T19:58:00Z"/>
                 <w:rFonts w:ascii="Arial Narrow" w:hAnsi="Arial Narrow"/>
               </w:rPr>
             </w:pPr>
@@ -1343,7 +1667,7 @@
             <w:pPr>
               <w:spacing w:before="60" w:after="60"/>
               <w:rPr>
-                <w:ins w:id="104" w:author="Cesar Esteban Hernandez Bravo" w:date="2019-02-27T19:58:00Z"/>
+                <w:ins w:id="144" w:author="Cesar Esteban Hernandez Bravo" w:date="2019-02-27T19:58:00Z"/>
                 <w:rFonts w:ascii="Arial Narrow" w:hAnsi="Arial Narrow"/>
               </w:rPr>
             </w:pPr>
@@ -1358,7 +1682,7 @@
             <w:pPr>
               <w:spacing w:before="60" w:after="60"/>
               <w:rPr>
-                <w:ins w:id="105" w:author="Cesar Esteban Hernandez Bravo" w:date="2019-02-27T19:58:00Z"/>
+                <w:ins w:id="145" w:author="Cesar Esteban Hernandez Bravo" w:date="2019-02-27T19:58:00Z"/>
                 <w:rFonts w:ascii="Arial Narrow" w:hAnsi="Arial Narrow"/>
               </w:rPr>
             </w:pPr>
@@ -1367,7 +1691,7 @@
       </w:tr>
       <w:tr>
         <w:trPr>
-          <w:ins w:id="106" w:author="Cesar Esteban Hernandez Bravo" w:date="2019-02-27T19:58:00Z"/>
+          <w:ins w:id="146" w:author="Cesar Esteban Hernandez Bravo" w:date="2019-02-27T19:58:00Z"/>
         </w:trPr>
         <w:tc>
           <w:tcPr>
@@ -1378,7 +1702,7 @@
             <w:pPr>
               <w:spacing w:before="60" w:after="60"/>
               <w:rPr>
-                <w:ins w:id="107" w:author="Cesar Esteban Hernandez Bravo" w:date="2019-02-27T19:58:00Z"/>
+                <w:ins w:id="147" w:author="Cesar Esteban Hernandez Bravo" w:date="2019-02-27T19:58:00Z"/>
                 <w:rFonts w:ascii="Arial Narrow" w:hAnsi="Arial Narrow"/>
               </w:rPr>
             </w:pPr>
@@ -1393,7 +1717,7 @@
             <w:pPr>
               <w:spacing w:before="60" w:after="60"/>
               <w:rPr>
-                <w:ins w:id="108" w:author="Cesar Esteban Hernandez Bravo" w:date="2019-02-27T19:58:00Z"/>
+                <w:ins w:id="148" w:author="Cesar Esteban Hernandez Bravo" w:date="2019-02-27T19:58:00Z"/>
                 <w:rFonts w:ascii="Arial Narrow" w:hAnsi="Arial Narrow"/>
               </w:rPr>
             </w:pPr>
@@ -1408,7 +1732,7 @@
             <w:pPr>
               <w:spacing w:before="60" w:after="60"/>
               <w:rPr>
-                <w:ins w:id="109" w:author="Cesar Esteban Hernandez Bravo" w:date="2019-02-27T19:58:00Z"/>
+                <w:ins w:id="149" w:author="Cesar Esteban Hernandez Bravo" w:date="2019-02-27T19:58:00Z"/>
                 <w:rFonts w:ascii="Arial Narrow" w:hAnsi="Arial Narrow"/>
               </w:rPr>
             </w:pPr>
@@ -1423,7 +1747,7 @@
             <w:pPr>
               <w:spacing w:before="60" w:after="60"/>
               <w:rPr>
-                <w:ins w:id="110" w:author="Cesar Esteban Hernandez Bravo" w:date="2019-02-27T19:58:00Z"/>
+                <w:ins w:id="150" w:author="Cesar Esteban Hernandez Bravo" w:date="2019-02-27T19:58:00Z"/>
                 <w:rFonts w:ascii="Arial Narrow" w:hAnsi="Arial Narrow"/>
               </w:rPr>
             </w:pPr>
@@ -1432,7 +1756,7 @@
       </w:tr>
       <w:tr>
         <w:trPr>
-          <w:ins w:id="111" w:author="Cesar Esteban Hernandez Bravo" w:date="2019-02-27T19:58:00Z"/>
+          <w:ins w:id="151" w:author="Cesar Esteban Hernandez Bravo" w:date="2019-02-27T19:58:00Z"/>
         </w:trPr>
         <w:tc>
           <w:tcPr>
@@ -1443,7 +1767,7 @@
             <w:pPr>
               <w:spacing w:before="60" w:after="60"/>
               <w:rPr>
-                <w:ins w:id="112" w:author="Cesar Esteban Hernandez Bravo" w:date="2019-02-27T19:58:00Z"/>
+                <w:ins w:id="152" w:author="Cesar Esteban Hernandez Bravo" w:date="2019-02-27T19:58:00Z"/>
                 <w:rFonts w:ascii="Arial Narrow" w:hAnsi="Arial Narrow"/>
               </w:rPr>
             </w:pPr>
@@ -1458,7 +1782,7 @@
             <w:pPr>
               <w:spacing w:before="60" w:after="60"/>
               <w:rPr>
-                <w:ins w:id="113" w:author="Cesar Esteban Hernandez Bravo" w:date="2019-02-27T19:58:00Z"/>
+                <w:ins w:id="153" w:author="Cesar Esteban Hernandez Bravo" w:date="2019-02-27T19:58:00Z"/>
                 <w:rFonts w:ascii="Arial Narrow" w:hAnsi="Arial Narrow"/>
               </w:rPr>
             </w:pPr>
@@ -1473,7 +1797,7 @@
             <w:pPr>
               <w:spacing w:before="60" w:after="60"/>
               <w:rPr>
-                <w:ins w:id="114" w:author="Cesar Esteban Hernandez Bravo" w:date="2019-02-27T19:58:00Z"/>
+                <w:ins w:id="154" w:author="Cesar Esteban Hernandez Bravo" w:date="2019-02-27T19:58:00Z"/>
                 <w:rFonts w:ascii="Arial Narrow" w:hAnsi="Arial Narrow"/>
               </w:rPr>
             </w:pPr>
@@ -1488,7 +1812,7 @@
             <w:pPr>
               <w:spacing w:before="60" w:after="60"/>
               <w:rPr>
-                <w:ins w:id="115" w:author="Cesar Esteban Hernandez Bravo" w:date="2019-02-27T19:58:00Z"/>
+                <w:ins w:id="155" w:author="Cesar Esteban Hernandez Bravo" w:date="2019-02-27T19:58:00Z"/>
                 <w:rFonts w:ascii="Arial Narrow" w:hAnsi="Arial Narrow"/>
               </w:rPr>
             </w:pPr>
@@ -1497,7 +1821,7 @@
       </w:tr>
       <w:tr>
         <w:trPr>
-          <w:ins w:id="116" w:author="Cesar Esteban Hernandez Bravo" w:date="2019-02-27T19:58:00Z"/>
+          <w:ins w:id="156" w:author="Cesar Esteban Hernandez Bravo" w:date="2019-02-27T19:58:00Z"/>
         </w:trPr>
         <w:tc>
           <w:tcPr>
@@ -1508,7 +1832,7 @@
             <w:pPr>
               <w:spacing w:before="60" w:after="60"/>
               <w:rPr>
-                <w:ins w:id="117" w:author="Cesar Esteban Hernandez Bravo" w:date="2019-02-27T19:58:00Z"/>
+                <w:ins w:id="157" w:author="Cesar Esteban Hernandez Bravo" w:date="2019-02-27T19:58:00Z"/>
                 <w:rFonts w:ascii="Arial Narrow" w:hAnsi="Arial Narrow"/>
               </w:rPr>
             </w:pPr>
@@ -1523,7 +1847,7 @@
             <w:pPr>
               <w:spacing w:before="60" w:after="60"/>
               <w:rPr>
-                <w:ins w:id="118" w:author="Cesar Esteban Hernandez Bravo" w:date="2019-02-27T19:58:00Z"/>
+                <w:ins w:id="158" w:author="Cesar Esteban Hernandez Bravo" w:date="2019-02-27T19:58:00Z"/>
                 <w:rFonts w:ascii="Arial Narrow" w:hAnsi="Arial Narrow"/>
               </w:rPr>
             </w:pPr>
@@ -1538,7 +1862,7 @@
             <w:pPr>
               <w:spacing w:before="60" w:after="60"/>
               <w:rPr>
-                <w:ins w:id="119" w:author="Cesar Esteban Hernandez Bravo" w:date="2019-02-27T19:58:00Z"/>
+                <w:ins w:id="159" w:author="Cesar Esteban Hernandez Bravo" w:date="2019-02-27T19:58:00Z"/>
                 <w:rFonts w:ascii="Arial Narrow" w:hAnsi="Arial Narrow"/>
               </w:rPr>
             </w:pPr>
@@ -1553,7 +1877,7 @@
             <w:pPr>
               <w:spacing w:before="60" w:after="60"/>
               <w:rPr>
-                <w:ins w:id="120" w:author="Cesar Esteban Hernandez Bravo" w:date="2019-02-27T19:58:00Z"/>
+                <w:ins w:id="160" w:author="Cesar Esteban Hernandez Bravo" w:date="2019-02-27T19:58:00Z"/>
                 <w:rFonts w:ascii="Arial Narrow" w:hAnsi="Arial Narrow"/>
               </w:rPr>
             </w:pPr>
@@ -1564,7 +1888,7 @@
     <w:p>
       <w:pPr>
         <w:rPr>
-          <w:ins w:id="121" w:author="Cesar Esteban Hernandez Bravo" w:date="2019-02-27T19:58:00Z"/>
+          <w:ins w:id="161" w:author="Cesar Esteban Hernandez Bravo" w:date="2019-02-27T19:58:00Z"/>
         </w:rPr>
       </w:pPr>
     </w:p>
@@ -1593,7 +1917,7 @@
       </w:tblGrid>
       <w:tr>
         <w:trPr>
-          <w:ins w:id="122" w:author="Cesar Esteban Hernandez Bravo" w:date="2019-02-27T19:58:00Z"/>
+          <w:ins w:id="162" w:author="Cesar Esteban Hernandez Bravo" w:date="2019-02-27T19:58:00Z"/>
         </w:trPr>
         <w:tc>
           <w:tcPr>
@@ -1606,21 +1930,21 @@
               <w:spacing w:before="0"/>
               <w:ind w:left="2704" w:hanging="578"/>
               <w:rPr>
-                <w:ins w:id="123" w:author="Cesar Esteban Hernandez Bravo" w:date="2019-02-27T19:58:00Z"/>
+                <w:ins w:id="163" w:author="Cesar Esteban Hernandez Bravo" w:date="2019-02-27T19:58:00Z"/>
                 <w:rFonts w:ascii="Arial Narrow" w:hAnsi="Arial Narrow"/>
                 <w:color w:val="FFFFFF"/>
               </w:rPr>
             </w:pPr>
-            <w:bookmarkStart w:id="124" w:name="_Toc481399293"/>
-            <w:bookmarkStart w:id="125" w:name="_Toc23225249"/>
-            <w:bookmarkStart w:id="126" w:name="_Toc48019159"/>
-            <w:bookmarkStart w:id="127" w:name="_Toc63843661"/>
-            <w:bookmarkStart w:id="128" w:name="_Toc63844232"/>
-            <w:bookmarkStart w:id="129" w:name="_Toc63844969"/>
-            <w:bookmarkStart w:id="130" w:name="_Toc63845239"/>
-            <w:bookmarkStart w:id="131" w:name="_Toc64276329"/>
-            <w:bookmarkStart w:id="132" w:name="_Toc494878582"/>
-            <w:ins w:id="133" w:author="Cesar Esteban Hernandez Bravo" w:date="2019-02-27T19:58:00Z">
+            <w:bookmarkStart w:id="164" w:name="_Toc481399293"/>
+            <w:bookmarkStart w:id="165" w:name="_Toc23225249"/>
+            <w:bookmarkStart w:id="166" w:name="_Toc48019159"/>
+            <w:bookmarkStart w:id="167" w:name="_Toc63843661"/>
+            <w:bookmarkStart w:id="168" w:name="_Toc63844232"/>
+            <w:bookmarkStart w:id="169" w:name="_Toc63844969"/>
+            <w:bookmarkStart w:id="170" w:name="_Toc63845239"/>
+            <w:bookmarkStart w:id="171" w:name="_Toc64276329"/>
+            <w:bookmarkStart w:id="172" w:name="_Toc494878582"/>
+            <w:ins w:id="173" w:author="Cesar Esteban Hernandez Bravo" w:date="2019-02-27T19:58:00Z">
               <w:r>
                 <w:rPr>
                   <w:rFonts w:ascii="Arial Narrow" w:hAnsi="Arial Narrow"/>
@@ -1628,14 +1952,14 @@
                 </w:rPr>
                 <w:t>Revisión y Aprobació</w:t>
               </w:r>
-              <w:bookmarkEnd w:id="124"/>
-              <w:bookmarkEnd w:id="125"/>
-              <w:bookmarkEnd w:id="126"/>
-              <w:bookmarkEnd w:id="127"/>
-              <w:bookmarkEnd w:id="128"/>
-              <w:bookmarkEnd w:id="129"/>
-              <w:bookmarkEnd w:id="130"/>
-              <w:bookmarkEnd w:id="131"/>
+              <w:bookmarkEnd w:id="164"/>
+              <w:bookmarkEnd w:id="165"/>
+              <w:bookmarkEnd w:id="166"/>
+              <w:bookmarkEnd w:id="167"/>
+              <w:bookmarkEnd w:id="168"/>
+              <w:bookmarkEnd w:id="169"/>
+              <w:bookmarkEnd w:id="170"/>
+              <w:bookmarkEnd w:id="171"/>
               <w:r>
                 <w:rPr>
                   <w:rFonts w:ascii="Arial Narrow" w:hAnsi="Arial Narrow"/>
@@ -1643,7 +1967,7 @@
                 </w:rPr>
                 <w:t>n</w:t>
               </w:r>
-              <w:bookmarkEnd w:id="132"/>
+              <w:bookmarkEnd w:id="172"/>
             </w:ins>
           </w:p>
         </w:tc>
@@ -1652,7 +1976,7 @@
     <w:p>
       <w:pPr>
         <w:rPr>
-          <w:ins w:id="134" w:author="Cesar Esteban Hernandez Bravo" w:date="2019-02-27T19:58:00Z"/>
+          <w:ins w:id="174" w:author="Cesar Esteban Hernandez Bravo" w:date="2019-02-27T19:58:00Z"/>
           <w:rFonts w:ascii="Arial Narrow" w:hAnsi="Arial Narrow"/>
         </w:rPr>
       </w:pPr>
@@ -1686,7 +2010,7 @@
         <w:trPr>
           <w:cantSplit/>
           <w:tblHeader/>
-          <w:ins w:id="135" w:author="Cesar Esteban Hernandez Bravo" w:date="2019-02-27T19:58:00Z"/>
+          <w:ins w:id="175" w:author="Cesar Esteban Hernandez Bravo" w:date="2019-02-27T19:58:00Z"/>
         </w:trPr>
         <w:tc>
           <w:tcPr>
@@ -1698,14 +2022,14 @@
               <w:pStyle w:val="TableHeadingsmall"/>
               <w:spacing w:before="0" w:after="0"/>
               <w:rPr>
-                <w:ins w:id="136" w:author="Cesar Esteban Hernandez Bravo" w:date="2019-02-27T19:58:00Z"/>
+                <w:ins w:id="176" w:author="Cesar Esteban Hernandez Bravo" w:date="2019-02-27T19:58:00Z"/>
                 <w:rFonts w:ascii="Arial Narrow" w:hAnsi="Arial Narrow"/>
                 <w:color w:val="FFFFFF"/>
                 <w:sz w:val="20"/>
                 <w:lang w:val="es-MX"/>
               </w:rPr>
             </w:pPr>
-            <w:ins w:id="137" w:author="Cesar Esteban Hernandez Bravo" w:date="2019-02-27T19:58:00Z">
+            <w:ins w:id="177" w:author="Cesar Esteban Hernandez Bravo" w:date="2019-02-27T19:58:00Z">
               <w:r>
                 <w:rPr>
                   <w:rFonts w:ascii="Arial Narrow" w:hAnsi="Arial Narrow"/>
@@ -1728,14 +2052,14 @@
               <w:pStyle w:val="TableHeadingsmall"/>
               <w:spacing w:before="0" w:after="0"/>
               <w:rPr>
-                <w:ins w:id="138" w:author="Cesar Esteban Hernandez Bravo" w:date="2019-02-27T19:58:00Z"/>
+                <w:ins w:id="178" w:author="Cesar Esteban Hernandez Bravo" w:date="2019-02-27T19:58:00Z"/>
                 <w:rFonts w:ascii="Arial Narrow" w:hAnsi="Arial Narrow"/>
                 <w:color w:val="FFFFFF"/>
                 <w:sz w:val="20"/>
                 <w:lang w:val="es-MX"/>
               </w:rPr>
             </w:pPr>
-            <w:ins w:id="139" w:author="Cesar Esteban Hernandez Bravo" w:date="2019-02-27T19:58:00Z">
+            <w:ins w:id="179" w:author="Cesar Esteban Hernandez Bravo" w:date="2019-02-27T19:58:00Z">
               <w:r>
                 <w:rPr>
                   <w:rFonts w:ascii="Arial Narrow" w:hAnsi="Arial Narrow"/>
@@ -1758,14 +2082,14 @@
               <w:pStyle w:val="TableHeadingsmall"/>
               <w:spacing w:before="0" w:after="0"/>
               <w:rPr>
-                <w:ins w:id="140" w:author="Cesar Esteban Hernandez Bravo" w:date="2019-02-27T19:58:00Z"/>
+                <w:ins w:id="180" w:author="Cesar Esteban Hernandez Bravo" w:date="2019-02-27T19:58:00Z"/>
                 <w:rFonts w:ascii="Arial Narrow" w:hAnsi="Arial Narrow"/>
                 <w:color w:val="FFFFFF"/>
                 <w:sz w:val="20"/>
                 <w:lang w:val="es-MX"/>
               </w:rPr>
             </w:pPr>
-            <w:ins w:id="141" w:author="Cesar Esteban Hernandez Bravo" w:date="2019-02-27T19:58:00Z">
+            <w:ins w:id="181" w:author="Cesar Esteban Hernandez Bravo" w:date="2019-02-27T19:58:00Z">
               <w:r>
                 <w:rPr>
                   <w:rFonts w:ascii="Arial Narrow" w:hAnsi="Arial Narrow"/>
@@ -1788,14 +2112,14 @@
               <w:pStyle w:val="TableHeadingsmall"/>
               <w:spacing w:before="0" w:after="0"/>
               <w:rPr>
-                <w:ins w:id="142" w:author="Cesar Esteban Hernandez Bravo" w:date="2019-02-27T19:58:00Z"/>
+                <w:ins w:id="182" w:author="Cesar Esteban Hernandez Bravo" w:date="2019-02-27T19:58:00Z"/>
                 <w:rFonts w:ascii="Arial Narrow" w:hAnsi="Arial Narrow"/>
                 <w:color w:val="FFFFFF"/>
                 <w:sz w:val="20"/>
                 <w:lang w:val="es-MX"/>
               </w:rPr>
             </w:pPr>
-            <w:ins w:id="143" w:author="Cesar Esteban Hernandez Bravo" w:date="2019-02-27T19:58:00Z">
+            <w:ins w:id="183" w:author="Cesar Esteban Hernandez Bravo" w:date="2019-02-27T19:58:00Z">
               <w:r>
                 <w:rPr>
                   <w:rFonts w:ascii="Arial Narrow" w:hAnsi="Arial Narrow"/>
@@ -1812,7 +2136,7 @@
       <w:tr>
         <w:trPr>
           <w:cantSplit/>
-          <w:ins w:id="144" w:author="Cesar Esteban Hernandez Bravo" w:date="2019-02-27T19:58:00Z"/>
+          <w:ins w:id="184" w:author="Cesar Esteban Hernandez Bravo" w:date="2019-02-27T19:58:00Z"/>
         </w:trPr>
         <w:tc>
           <w:tcPr>
@@ -1823,7 +2147,7 @@
               <w:pStyle w:val="TableTextsmall"/>
               <w:spacing w:before="0" w:after="0"/>
               <w:rPr>
-                <w:ins w:id="145" w:author="Cesar Esteban Hernandez Bravo" w:date="2019-02-27T19:58:00Z"/>
+                <w:ins w:id="185" w:author="Cesar Esteban Hernandez Bravo" w:date="2019-02-27T19:58:00Z"/>
                 <w:rFonts w:ascii="Arial Narrow" w:hAnsi="Arial Narrow"/>
                 <w:noProof w:val="0"/>
                 <w:sz w:val="20"/>
@@ -1841,7 +2165,7 @@
               <w:pStyle w:val="TableTextsmall"/>
               <w:spacing w:before="0" w:after="0"/>
               <w:rPr>
-                <w:ins w:id="146" w:author="Cesar Esteban Hernandez Bravo" w:date="2019-02-27T19:58:00Z"/>
+                <w:ins w:id="186" w:author="Cesar Esteban Hernandez Bravo" w:date="2019-02-27T19:58:00Z"/>
                 <w:rFonts w:ascii="Arial Narrow" w:hAnsi="Arial Narrow"/>
                 <w:noProof w:val="0"/>
                 <w:sz w:val="20"/>
@@ -1859,7 +2183,7 @@
               <w:pStyle w:val="TableTextsmall"/>
               <w:spacing w:before="0" w:after="0"/>
               <w:rPr>
-                <w:ins w:id="147" w:author="Cesar Esteban Hernandez Bravo" w:date="2019-02-27T19:58:00Z"/>
+                <w:ins w:id="187" w:author="Cesar Esteban Hernandez Bravo" w:date="2019-02-27T19:58:00Z"/>
                 <w:rFonts w:ascii="Arial Narrow" w:hAnsi="Arial Narrow"/>
                 <w:noProof w:val="0"/>
                 <w:sz w:val="20"/>
@@ -1877,7 +2201,7 @@
               <w:pStyle w:val="TableTextsmall"/>
               <w:spacing w:before="0" w:after="0"/>
               <w:rPr>
-                <w:ins w:id="148" w:author="Cesar Esteban Hernandez Bravo" w:date="2019-02-27T19:58:00Z"/>
+                <w:ins w:id="188" w:author="Cesar Esteban Hernandez Bravo" w:date="2019-02-27T19:58:00Z"/>
                 <w:rFonts w:ascii="Arial Narrow" w:hAnsi="Arial Narrow"/>
                 <w:noProof w:val="0"/>
                 <w:sz w:val="20"/>
@@ -1890,7 +2214,7 @@
       <w:tr>
         <w:trPr>
           <w:cantSplit/>
-          <w:ins w:id="149" w:author="Cesar Esteban Hernandez Bravo" w:date="2019-02-27T19:58:00Z"/>
+          <w:ins w:id="189" w:author="Cesar Esteban Hernandez Bravo" w:date="2019-02-27T19:58:00Z"/>
         </w:trPr>
         <w:tc>
           <w:tcPr>
@@ -1901,7 +2225,7 @@
               <w:pStyle w:val="TableTextsmall"/>
               <w:spacing w:before="0" w:after="0"/>
               <w:rPr>
-                <w:ins w:id="150" w:author="Cesar Esteban Hernandez Bravo" w:date="2019-02-27T19:58:00Z"/>
+                <w:ins w:id="190" w:author="Cesar Esteban Hernandez Bravo" w:date="2019-02-27T19:58:00Z"/>
                 <w:rFonts w:ascii="Arial Narrow" w:hAnsi="Arial Narrow"/>
                 <w:noProof w:val="0"/>
                 <w:sz w:val="20"/>
@@ -1919,7 +2243,7 @@
               <w:pStyle w:val="TableTextsmall"/>
               <w:spacing w:before="0" w:after="0"/>
               <w:rPr>
-                <w:ins w:id="151" w:author="Cesar Esteban Hernandez Bravo" w:date="2019-02-27T19:58:00Z"/>
+                <w:ins w:id="191" w:author="Cesar Esteban Hernandez Bravo" w:date="2019-02-27T19:58:00Z"/>
                 <w:rFonts w:ascii="Arial Narrow" w:hAnsi="Arial Narrow"/>
                 <w:noProof w:val="0"/>
                 <w:sz w:val="20"/>
@@ -1937,7 +2261,7 @@
               <w:pStyle w:val="TableTextsmall"/>
               <w:spacing w:before="0" w:after="0"/>
               <w:rPr>
-                <w:ins w:id="152" w:author="Cesar Esteban Hernandez Bravo" w:date="2019-02-27T19:58:00Z"/>
+                <w:ins w:id="192" w:author="Cesar Esteban Hernandez Bravo" w:date="2019-02-27T19:58:00Z"/>
                 <w:rFonts w:ascii="Arial Narrow" w:hAnsi="Arial Narrow"/>
                 <w:noProof w:val="0"/>
                 <w:sz w:val="20"/>
@@ -1955,7 +2279,7 @@
               <w:pStyle w:val="TableTextsmall"/>
               <w:spacing w:before="0" w:after="0"/>
               <w:rPr>
-                <w:ins w:id="153" w:author="Cesar Esteban Hernandez Bravo" w:date="2019-02-27T19:58:00Z"/>
+                <w:ins w:id="193" w:author="Cesar Esteban Hernandez Bravo" w:date="2019-02-27T19:58:00Z"/>
                 <w:rFonts w:ascii="Arial Narrow" w:hAnsi="Arial Narrow"/>
                 <w:noProof w:val="0"/>
                 <w:sz w:val="20"/>
@@ -1968,7 +2292,7 @@
       <w:tr>
         <w:trPr>
           <w:cantSplit/>
-          <w:ins w:id="154" w:author="Cesar Esteban Hernandez Bravo" w:date="2019-02-27T19:58:00Z"/>
+          <w:ins w:id="194" w:author="Cesar Esteban Hernandez Bravo" w:date="2019-02-27T19:58:00Z"/>
         </w:trPr>
         <w:tc>
           <w:tcPr>
@@ -1979,7 +2303,7 @@
               <w:pStyle w:val="TableTextsmall"/>
               <w:spacing w:before="0" w:after="0"/>
               <w:rPr>
-                <w:ins w:id="155" w:author="Cesar Esteban Hernandez Bravo" w:date="2019-02-27T19:58:00Z"/>
+                <w:ins w:id="195" w:author="Cesar Esteban Hernandez Bravo" w:date="2019-02-27T19:58:00Z"/>
                 <w:rFonts w:ascii="Arial Narrow" w:hAnsi="Arial Narrow"/>
                 <w:noProof w:val="0"/>
                 <w:sz w:val="20"/>
@@ -1997,7 +2321,7 @@
               <w:pStyle w:val="TableTextsmall"/>
               <w:spacing w:before="0" w:after="0"/>
               <w:rPr>
-                <w:ins w:id="156" w:author="Cesar Esteban Hernandez Bravo" w:date="2019-02-27T19:58:00Z"/>
+                <w:ins w:id="196" w:author="Cesar Esteban Hernandez Bravo" w:date="2019-02-27T19:58:00Z"/>
                 <w:rFonts w:ascii="Arial Narrow" w:hAnsi="Arial Narrow"/>
                 <w:noProof w:val="0"/>
                 <w:sz w:val="20"/>
@@ -2015,7 +2339,7 @@
               <w:pStyle w:val="TableTextsmall"/>
               <w:spacing w:before="0" w:after="0"/>
               <w:rPr>
-                <w:ins w:id="157" w:author="Cesar Esteban Hernandez Bravo" w:date="2019-02-27T19:58:00Z"/>
+                <w:ins w:id="197" w:author="Cesar Esteban Hernandez Bravo" w:date="2019-02-27T19:58:00Z"/>
                 <w:rFonts w:ascii="Arial Narrow" w:hAnsi="Arial Narrow"/>
                 <w:noProof w:val="0"/>
                 <w:sz w:val="20"/>
@@ -2033,7 +2357,7 @@
               <w:pStyle w:val="TableTextsmall"/>
               <w:spacing w:before="0" w:after="0"/>
               <w:rPr>
-                <w:ins w:id="158" w:author="Cesar Esteban Hernandez Bravo" w:date="2019-02-27T19:58:00Z"/>
+                <w:ins w:id="198" w:author="Cesar Esteban Hernandez Bravo" w:date="2019-02-27T19:58:00Z"/>
                 <w:rFonts w:ascii="Arial Narrow" w:hAnsi="Arial Narrow"/>
                 <w:noProof w:val="0"/>
                 <w:sz w:val="20"/>
@@ -2046,7 +2370,7 @@
       <w:tr>
         <w:trPr>
           <w:cantSplit/>
-          <w:ins w:id="159" w:author="Cesar Esteban Hernandez Bravo" w:date="2019-02-27T19:58:00Z"/>
+          <w:ins w:id="199" w:author="Cesar Esteban Hernandez Bravo" w:date="2019-02-27T19:58:00Z"/>
         </w:trPr>
         <w:tc>
           <w:tcPr>
@@ -2057,7 +2381,7 @@
               <w:pStyle w:val="TableTextsmall"/>
               <w:spacing w:before="0" w:after="0"/>
               <w:rPr>
-                <w:ins w:id="160" w:author="Cesar Esteban Hernandez Bravo" w:date="2019-02-27T19:58:00Z"/>
+                <w:ins w:id="200" w:author="Cesar Esteban Hernandez Bravo" w:date="2019-02-27T19:58:00Z"/>
                 <w:rFonts w:ascii="Arial Narrow" w:hAnsi="Arial Narrow"/>
                 <w:noProof w:val="0"/>
                 <w:sz w:val="20"/>
@@ -2075,7 +2399,7 @@
               <w:pStyle w:val="TableTextsmall"/>
               <w:spacing w:before="0" w:after="0"/>
               <w:rPr>
-                <w:ins w:id="161" w:author="Cesar Esteban Hernandez Bravo" w:date="2019-02-27T19:58:00Z"/>
+                <w:ins w:id="201" w:author="Cesar Esteban Hernandez Bravo" w:date="2019-02-27T19:58:00Z"/>
                 <w:rFonts w:ascii="Arial Narrow" w:hAnsi="Arial Narrow"/>
                 <w:noProof w:val="0"/>
                 <w:sz w:val="20"/>
@@ -2093,7 +2417,7 @@
               <w:pStyle w:val="TableTextsmall"/>
               <w:spacing w:before="0" w:after="0"/>
               <w:rPr>
-                <w:ins w:id="162" w:author="Cesar Esteban Hernandez Bravo" w:date="2019-02-27T19:58:00Z"/>
+                <w:ins w:id="202" w:author="Cesar Esteban Hernandez Bravo" w:date="2019-02-27T19:58:00Z"/>
                 <w:rFonts w:ascii="Arial Narrow" w:hAnsi="Arial Narrow"/>
                 <w:noProof w:val="0"/>
                 <w:sz w:val="20"/>
@@ -2111,7 +2435,7 @@
               <w:pStyle w:val="TableTextsmall"/>
               <w:spacing w:before="0" w:after="0"/>
               <w:rPr>
-                <w:ins w:id="163" w:author="Cesar Esteban Hernandez Bravo" w:date="2019-02-27T19:58:00Z"/>
+                <w:ins w:id="203" w:author="Cesar Esteban Hernandez Bravo" w:date="2019-02-27T19:58:00Z"/>
                 <w:rFonts w:ascii="Arial Narrow" w:hAnsi="Arial Narrow"/>
                 <w:noProof w:val="0"/>
                 <w:sz w:val="20"/>
@@ -2124,7 +2448,7 @@
       <w:tr>
         <w:trPr>
           <w:cantSplit/>
-          <w:ins w:id="164" w:author="Cesar Esteban Hernandez Bravo" w:date="2019-02-27T19:58:00Z"/>
+          <w:ins w:id="204" w:author="Cesar Esteban Hernandez Bravo" w:date="2019-02-27T19:58:00Z"/>
         </w:trPr>
         <w:tc>
           <w:tcPr>
@@ -2135,7 +2459,7 @@
               <w:pStyle w:val="TableTextsmall"/>
               <w:spacing w:before="0" w:after="0"/>
               <w:rPr>
-                <w:ins w:id="165" w:author="Cesar Esteban Hernandez Bravo" w:date="2019-02-27T19:58:00Z"/>
+                <w:ins w:id="205" w:author="Cesar Esteban Hernandez Bravo" w:date="2019-02-27T19:58:00Z"/>
                 <w:rFonts w:ascii="Arial Narrow" w:hAnsi="Arial Narrow"/>
                 <w:noProof w:val="0"/>
                 <w:sz w:val="20"/>
@@ -2153,7 +2477,7 @@
               <w:pStyle w:val="TableTextsmall"/>
               <w:spacing w:before="0" w:after="0"/>
               <w:rPr>
-                <w:ins w:id="166" w:author="Cesar Esteban Hernandez Bravo" w:date="2019-02-27T19:58:00Z"/>
+                <w:ins w:id="206" w:author="Cesar Esteban Hernandez Bravo" w:date="2019-02-27T19:58:00Z"/>
                 <w:rFonts w:ascii="Arial Narrow" w:hAnsi="Arial Narrow"/>
                 <w:noProof w:val="0"/>
                 <w:sz w:val="20"/>
@@ -2171,7 +2495,7 @@
               <w:pStyle w:val="TableTextsmall"/>
               <w:spacing w:before="0" w:after="0"/>
               <w:rPr>
-                <w:ins w:id="167" w:author="Cesar Esteban Hernandez Bravo" w:date="2019-02-27T19:58:00Z"/>
+                <w:ins w:id="207" w:author="Cesar Esteban Hernandez Bravo" w:date="2019-02-27T19:58:00Z"/>
                 <w:rFonts w:ascii="Arial Narrow" w:hAnsi="Arial Narrow"/>
                 <w:noProof w:val="0"/>
                 <w:sz w:val="20"/>
@@ -2189,7 +2513,7 @@
               <w:pStyle w:val="TableTextsmall"/>
               <w:spacing w:before="0" w:after="0"/>
               <w:rPr>
-                <w:ins w:id="168" w:author="Cesar Esteban Hernandez Bravo" w:date="2019-02-27T19:58:00Z"/>
+                <w:ins w:id="208" w:author="Cesar Esteban Hernandez Bravo" w:date="2019-02-27T19:58:00Z"/>
                 <w:rFonts w:ascii="Arial Narrow" w:hAnsi="Arial Narrow"/>
                 <w:noProof w:val="0"/>
                 <w:sz w:val="20"/>
@@ -2202,7 +2526,7 @@
       <w:tr>
         <w:trPr>
           <w:cantSplit/>
-          <w:ins w:id="169" w:author="Cesar Esteban Hernandez Bravo" w:date="2019-02-27T19:58:00Z"/>
+          <w:ins w:id="209" w:author="Cesar Esteban Hernandez Bravo" w:date="2019-02-27T19:58:00Z"/>
         </w:trPr>
         <w:tc>
           <w:tcPr>
@@ -2213,7 +2537,7 @@
               <w:pStyle w:val="TableTextsmall"/>
               <w:spacing w:before="0" w:after="0"/>
               <w:rPr>
-                <w:ins w:id="170" w:author="Cesar Esteban Hernandez Bravo" w:date="2019-02-27T19:58:00Z"/>
+                <w:ins w:id="210" w:author="Cesar Esteban Hernandez Bravo" w:date="2019-02-27T19:58:00Z"/>
                 <w:rFonts w:ascii="Arial Narrow" w:hAnsi="Arial Narrow"/>
                 <w:noProof w:val="0"/>
                 <w:sz w:val="20"/>
@@ -2231,7 +2555,7 @@
               <w:pStyle w:val="TableTextsmall"/>
               <w:spacing w:before="0" w:after="0"/>
               <w:rPr>
-                <w:ins w:id="171" w:author="Cesar Esteban Hernandez Bravo" w:date="2019-02-27T19:58:00Z"/>
+                <w:ins w:id="211" w:author="Cesar Esteban Hernandez Bravo" w:date="2019-02-27T19:58:00Z"/>
                 <w:rFonts w:ascii="Arial Narrow" w:hAnsi="Arial Narrow"/>
                 <w:noProof w:val="0"/>
                 <w:sz w:val="20"/>
@@ -2249,7 +2573,7 @@
               <w:pStyle w:val="TableTextsmall"/>
               <w:spacing w:before="0" w:after="0"/>
               <w:rPr>
-                <w:ins w:id="172" w:author="Cesar Esteban Hernandez Bravo" w:date="2019-02-27T19:58:00Z"/>
+                <w:ins w:id="212" w:author="Cesar Esteban Hernandez Bravo" w:date="2019-02-27T19:58:00Z"/>
                 <w:rFonts w:ascii="Arial Narrow" w:hAnsi="Arial Narrow"/>
                 <w:noProof w:val="0"/>
                 <w:sz w:val="20"/>
@@ -2267,7 +2591,7 @@
               <w:pStyle w:val="TableTextsmall"/>
               <w:spacing w:before="0" w:after="0"/>
               <w:rPr>
-                <w:ins w:id="173" w:author="Cesar Esteban Hernandez Bravo" w:date="2019-02-27T19:58:00Z"/>
+                <w:ins w:id="213" w:author="Cesar Esteban Hernandez Bravo" w:date="2019-02-27T19:58:00Z"/>
                 <w:rFonts w:ascii="Arial Narrow" w:hAnsi="Arial Narrow"/>
                 <w:noProof w:val="0"/>
                 <w:sz w:val="20"/>
@@ -2280,7 +2604,7 @@
       <w:tr>
         <w:trPr>
           <w:cantSplit/>
-          <w:ins w:id="174" w:author="Cesar Esteban Hernandez Bravo" w:date="2019-02-27T19:58:00Z"/>
+          <w:ins w:id="214" w:author="Cesar Esteban Hernandez Bravo" w:date="2019-02-27T19:58:00Z"/>
         </w:trPr>
         <w:tc>
           <w:tcPr>
@@ -2291,7 +2615,7 @@
               <w:pStyle w:val="TableTextsmall"/>
               <w:spacing w:before="0" w:after="0"/>
               <w:rPr>
-                <w:ins w:id="175" w:author="Cesar Esteban Hernandez Bravo" w:date="2019-02-27T19:58:00Z"/>
+                <w:ins w:id="215" w:author="Cesar Esteban Hernandez Bravo" w:date="2019-02-27T19:58:00Z"/>
                 <w:rFonts w:ascii="Arial Narrow" w:hAnsi="Arial Narrow"/>
                 <w:noProof w:val="0"/>
                 <w:sz w:val="20"/>
@@ -2310,7 +2634,7 @@
               <w:spacing w:before="0" w:after="0"/>
               <w:jc w:val="both"/>
               <w:rPr>
-                <w:ins w:id="176" w:author="Cesar Esteban Hernandez Bravo" w:date="2019-02-27T19:58:00Z"/>
+                <w:ins w:id="216" w:author="Cesar Esteban Hernandez Bravo" w:date="2019-02-27T19:58:00Z"/>
                 <w:rFonts w:ascii="Arial Narrow" w:hAnsi="Arial Narrow"/>
                 <w:noProof w:val="0"/>
                 <w:sz w:val="20"/>
@@ -2328,7 +2652,7 @@
               <w:pStyle w:val="TableTextsmall"/>
               <w:spacing w:before="0" w:after="0"/>
               <w:rPr>
-                <w:ins w:id="177" w:author="Cesar Esteban Hernandez Bravo" w:date="2019-02-27T19:58:00Z"/>
+                <w:ins w:id="217" w:author="Cesar Esteban Hernandez Bravo" w:date="2019-02-27T19:58:00Z"/>
                 <w:rFonts w:ascii="Arial Narrow" w:hAnsi="Arial Narrow"/>
                 <w:noProof w:val="0"/>
                 <w:sz w:val="20"/>
@@ -2346,7 +2670,7 @@
               <w:pStyle w:val="TableTextsmall"/>
               <w:spacing w:before="0" w:after="0"/>
               <w:rPr>
-                <w:ins w:id="178" w:author="Cesar Esteban Hernandez Bravo" w:date="2019-02-27T19:58:00Z"/>
+                <w:ins w:id="218" w:author="Cesar Esteban Hernandez Bravo" w:date="2019-02-27T19:58:00Z"/>
                 <w:rFonts w:ascii="Arial Narrow" w:hAnsi="Arial Narrow"/>
                 <w:noProof w:val="0"/>
                 <w:sz w:val="20"/>
@@ -2362,7 +2686,7 @@
         <w:pStyle w:val="Normal1"/>
         <w:rPr>
           <w:color w:val="FF0000"/>
-          <w:rPrChange w:id="179" w:author="Cesar Esteban Hernandez Bravo" w:date="2019-02-27T19:43:00Z">
+          <w:rPrChange w:id="219" w:author="Cesar Esteban Hernandez Bravo" w:date="2019-02-27T19:43:00Z">
             <w:rPr/>
           </w:rPrChange>
         </w:rPr>
@@ -3710,6 +4034,96 @@
     </w:lvl>
   </w:abstractNum>
   <w:abstractNum w:abstractNumId="8" w15:restartNumberingAfterBreak="0">
+    <w:nsid w:val="376A14F0"/>
+    <w:multiLevelType w:val="hybridMultilevel"/>
+    <w:tmpl w:val="1AA487AA"/>
+    <w:lvl w:ilvl="0" w:tplc="0AA6FC92">
+      <w:start w:val="1"/>
+      <w:numFmt w:val="decimal"/>
+      <w:lvlText w:val="%1."/>
+      <w:lvlJc w:val="left"/>
+      <w:pPr>
+        <w:ind w:left="1080" w:hanging="720"/>
+      </w:pPr>
+      <w:rPr>
+        <w:rFonts w:hint="default"/>
+        <w:color w:val="000000"/>
+      </w:rPr>
+    </w:lvl>
+    <w:lvl w:ilvl="1" w:tplc="080A0019" w:tentative="1">
+      <w:start w:val="1"/>
+      <w:numFmt w:val="lowerLetter"/>
+      <w:lvlText w:val="%2."/>
+      <w:lvlJc w:val="left"/>
+      <w:pPr>
+        <w:ind w:left="1440" w:hanging="360"/>
+      </w:pPr>
+    </w:lvl>
+    <w:lvl w:ilvl="2" w:tplc="080A001B" w:tentative="1">
+      <w:start w:val="1"/>
+      <w:numFmt w:val="lowerRoman"/>
+      <w:lvlText w:val="%3."/>
+      <w:lvlJc w:val="right"/>
+      <w:pPr>
+        <w:ind w:left="2160" w:hanging="180"/>
+      </w:pPr>
+    </w:lvl>
+    <w:lvl w:ilvl="3" w:tplc="080A000F" w:tentative="1">
+      <w:start w:val="1"/>
+      <w:numFmt w:val="decimal"/>
+      <w:lvlText w:val="%4."/>
+      <w:lvlJc w:val="left"/>
+      <w:pPr>
+        <w:ind w:left="2880" w:hanging="360"/>
+      </w:pPr>
+    </w:lvl>
+    <w:lvl w:ilvl="4" w:tplc="080A0019" w:tentative="1">
+      <w:start w:val="1"/>
+      <w:numFmt w:val="lowerLetter"/>
+      <w:lvlText w:val="%5."/>
+      <w:lvlJc w:val="left"/>
+      <w:pPr>
+        <w:ind w:left="3600" w:hanging="360"/>
+      </w:pPr>
+    </w:lvl>
+    <w:lvl w:ilvl="5" w:tplc="080A001B" w:tentative="1">
+      <w:start w:val="1"/>
+      <w:numFmt w:val="lowerRoman"/>
+      <w:lvlText w:val="%6."/>
+      <w:lvlJc w:val="right"/>
+      <w:pPr>
+        <w:ind w:left="4320" w:hanging="180"/>
+      </w:pPr>
+    </w:lvl>
+    <w:lvl w:ilvl="6" w:tplc="080A000F" w:tentative="1">
+      <w:start w:val="1"/>
+      <w:numFmt w:val="decimal"/>
+      <w:lvlText w:val="%7."/>
+      <w:lvlJc w:val="left"/>
+      <w:pPr>
+        <w:ind w:left="5040" w:hanging="360"/>
+      </w:pPr>
+    </w:lvl>
+    <w:lvl w:ilvl="7" w:tplc="080A0019" w:tentative="1">
+      <w:start w:val="1"/>
+      <w:numFmt w:val="lowerLetter"/>
+      <w:lvlText w:val="%8."/>
+      <w:lvlJc w:val="left"/>
+      <w:pPr>
+        <w:ind w:left="5760" w:hanging="360"/>
+      </w:pPr>
+    </w:lvl>
+    <w:lvl w:ilvl="8" w:tplc="080A001B" w:tentative="1">
+      <w:start w:val="1"/>
+      <w:numFmt w:val="lowerRoman"/>
+      <w:lvlText w:val="%9."/>
+      <w:lvlJc w:val="right"/>
+      <w:pPr>
+        <w:ind w:left="6480" w:hanging="180"/>
+      </w:pPr>
+    </w:lvl>
+  </w:abstractNum>
+  <w:abstractNum w:abstractNumId="9" w15:restartNumberingAfterBreak="0">
     <w:nsid w:val="43317747"/>
     <w:multiLevelType w:val="multilevel"/>
     <w:tmpl w:val="84D21558"/>
@@ -3822,7 +4236,7 @@
       </w:rPr>
     </w:lvl>
   </w:abstractNum>
-  <w:abstractNum w:abstractNumId="9" w15:restartNumberingAfterBreak="0">
+  <w:abstractNum w:abstractNumId="10" w15:restartNumberingAfterBreak="0">
     <w:nsid w:val="44621B62"/>
     <w:multiLevelType w:val="multilevel"/>
     <w:tmpl w:val="7B18CE8C"/>
@@ -3935,7 +4349,7 @@
       </w:rPr>
     </w:lvl>
   </w:abstractNum>
-  <w:abstractNum w:abstractNumId="10" w15:restartNumberingAfterBreak="0">
+  <w:abstractNum w:abstractNumId="11" w15:restartNumberingAfterBreak="0">
     <w:nsid w:val="465C06DF"/>
     <w:multiLevelType w:val="multilevel"/>
     <w:tmpl w:val="70563200"/>
@@ -4048,7 +4462,7 @@
       </w:rPr>
     </w:lvl>
   </w:abstractNum>
-  <w:abstractNum w:abstractNumId="11" w15:restartNumberingAfterBreak="0">
+  <w:abstractNum w:abstractNumId="12" w15:restartNumberingAfterBreak="0">
     <w:nsid w:val="4E1260FC"/>
     <w:multiLevelType w:val="multilevel"/>
     <w:tmpl w:val="2BD0263E"/>
@@ -4161,7 +4575,7 @@
       </w:rPr>
     </w:lvl>
   </w:abstractNum>
-  <w:abstractNum w:abstractNumId="12" w15:restartNumberingAfterBreak="0">
+  <w:abstractNum w:abstractNumId="13" w15:restartNumberingAfterBreak="0">
     <w:nsid w:val="541A24B5"/>
     <w:multiLevelType w:val="multilevel"/>
     <w:tmpl w:val="E070AF80"/>
@@ -4274,7 +4688,7 @@
       </w:rPr>
     </w:lvl>
   </w:abstractNum>
-  <w:abstractNum w:abstractNumId="13" w15:restartNumberingAfterBreak="0">
+  <w:abstractNum w:abstractNumId="14" w15:restartNumberingAfterBreak="0">
     <w:nsid w:val="54F16F23"/>
     <w:multiLevelType w:val="hybridMultilevel"/>
     <w:tmpl w:val="CBC2781A"/>
@@ -4387,7 +4801,7 @@
       </w:rPr>
     </w:lvl>
   </w:abstractNum>
-  <w:abstractNum w:abstractNumId="14" w15:restartNumberingAfterBreak="0">
+  <w:abstractNum w:abstractNumId="15" w15:restartNumberingAfterBreak="0">
     <w:nsid w:val="5AB81038"/>
     <w:multiLevelType w:val="multilevel"/>
     <w:tmpl w:val="ECCA9CC0"/>
@@ -4500,7 +4914,7 @@
       </w:rPr>
     </w:lvl>
   </w:abstractNum>
-  <w:abstractNum w:abstractNumId="15" w15:restartNumberingAfterBreak="0">
+  <w:abstractNum w:abstractNumId="16" w15:restartNumberingAfterBreak="0">
     <w:nsid w:val="5E006ACC"/>
     <w:multiLevelType w:val="hybridMultilevel"/>
     <w:tmpl w:val="E146D68E"/>
@@ -4613,7 +5027,7 @@
       </w:rPr>
     </w:lvl>
   </w:abstractNum>
-  <w:abstractNum w:abstractNumId="16" w15:restartNumberingAfterBreak="0">
+  <w:abstractNum w:abstractNumId="17" w15:restartNumberingAfterBreak="0">
     <w:nsid w:val="64CB1459"/>
     <w:multiLevelType w:val="hybridMultilevel"/>
     <w:tmpl w:val="51904FE6"/>
@@ -4725,7 +5139,7 @@
       </w:rPr>
     </w:lvl>
   </w:abstractNum>
-  <w:abstractNum w:abstractNumId="17" w15:restartNumberingAfterBreak="0">
+  <w:abstractNum w:abstractNumId="18" w15:restartNumberingAfterBreak="0">
     <w:nsid w:val="653E490C"/>
     <w:multiLevelType w:val="hybridMultilevel"/>
     <w:tmpl w:val="403EF662"/>
@@ -4811,7 +5225,7 @@
       </w:pPr>
     </w:lvl>
   </w:abstractNum>
-  <w:abstractNum w:abstractNumId="18" w15:restartNumberingAfterBreak="0">
+  <w:abstractNum w:abstractNumId="19" w15:restartNumberingAfterBreak="0">
     <w:nsid w:val="67DE0D10"/>
     <w:multiLevelType w:val="hybridMultilevel"/>
     <w:tmpl w:val="B4F6E78A"/>
@@ -4897,7 +5311,7 @@
       </w:pPr>
     </w:lvl>
   </w:abstractNum>
-  <w:abstractNum w:abstractNumId="19" w15:restartNumberingAfterBreak="0">
+  <w:abstractNum w:abstractNumId="20" w15:restartNumberingAfterBreak="0">
     <w:nsid w:val="758F3B31"/>
     <w:multiLevelType w:val="hybridMultilevel"/>
     <w:tmpl w:val="F230CCEC"/>
@@ -5010,7 +5424,7 @@
       </w:rPr>
     </w:lvl>
   </w:abstractNum>
-  <w:abstractNum w:abstractNumId="20" w15:restartNumberingAfterBreak="0">
+  <w:abstractNum w:abstractNumId="21" w15:restartNumberingAfterBreak="0">
     <w:nsid w:val="7C937249"/>
     <w:multiLevelType w:val="multilevel"/>
     <w:tmpl w:val="6C96595C"/>
@@ -5133,13 +5547,13 @@
     </w:lvl>
   </w:abstractNum>
   <w:num w:numId="1">
+    <w:abstractNumId w:val="12"/>
+  </w:num>
+  <w:num w:numId="2">
     <w:abstractNumId w:val="11"/>
   </w:num>
-  <w:num w:numId="2">
-    <w:abstractNumId w:val="10"/>
-  </w:num>
   <w:num w:numId="3">
-    <w:abstractNumId w:val="14"/>
+    <w:abstractNumId w:val="15"/>
   </w:num>
   <w:num w:numId="4">
     <w:abstractNumId w:val="2"/>
@@ -5148,52 +5562,55 @@
     <w:abstractNumId w:val="1"/>
   </w:num>
   <w:num w:numId="6">
-    <w:abstractNumId w:val="12"/>
+    <w:abstractNumId w:val="13"/>
   </w:num>
   <w:num w:numId="7">
     <w:abstractNumId w:val="3"/>
   </w:num>
   <w:num w:numId="8">
-    <w:abstractNumId w:val="20"/>
+    <w:abstractNumId w:val="21"/>
   </w:num>
   <w:num w:numId="9">
-    <w:abstractNumId w:val="8"/>
+    <w:abstractNumId w:val="9"/>
   </w:num>
   <w:num w:numId="10">
     <w:abstractNumId w:val="4"/>
   </w:num>
   <w:num w:numId="11">
-    <w:abstractNumId w:val="9"/>
+    <w:abstractNumId w:val="10"/>
   </w:num>
   <w:num w:numId="12">
     <w:abstractNumId w:val="0"/>
   </w:num>
   <w:num w:numId="13">
-    <w:abstractNumId w:val="15"/>
+    <w:abstractNumId w:val="16"/>
   </w:num>
   <w:num w:numId="14">
-    <w:abstractNumId w:val="19"/>
+    <w:abstractNumId w:val="20"/>
   </w:num>
   <w:num w:numId="15">
-    <w:abstractNumId w:val="18"/>
+    <w:abstractNumId w:val="19"/>
   </w:num>
   <w:num w:numId="16">
     <w:abstractNumId w:val="6"/>
   </w:num>
   <w:num w:numId="17">
-    <w:abstractNumId w:val="17"/>
+    <w:abstractNumId w:val="18"/>
   </w:num>
   <w:num w:numId="18">
-    <w:abstractNumId w:val="16"/>
+    <w:abstractNumId w:val="17"/>
   </w:num>
   <w:num w:numId="19">
     <w:abstractNumId w:val="7"/>
   </w:num>
   <w:num w:numId="20">
-    <w:abstractNumId w:val="13"/>
+    <w:abstractNumId w:val="14"/>
   </w:num>
   <w:num w:numId="21">
     <w:abstractNumId w:val="5"/>
+  </w:num>
+  <w:num w:numId="22">
+    <w:abstractNumId w:val="8"/>
   </w:num>
 </w:numbering>
 </file>

</xml_diff>